<commit_message>
Revist the document to add section describe all pushagent read one configuration file and find out itself job
</commit_message>
<xml_diff>
--- a/bdap-pushagent/doc/Pushagent UserGuide v0.1.docx
+++ b/bdap-pushagent/doc/Pushagent UserGuide v0.1.docx
@@ -192,7 +192,7 @@
               <w:pStyle w:val="Heading1"/>
               <w:outlineLvl w:val="0"/>
             </w:pPr>
-            <w:bookmarkStart w:id="0" w:name="_Toc472597157"/>
+            <w:bookmarkStart w:id="0" w:name="_Toc472628240"/>
             <w:r>
               <w:t>Document History</w:t>
             </w:r>
@@ -569,7 +569,7 @@
           <w:noProof/>
         </w:rPr>
       </w:pPr>
-      <w:bookmarkStart w:id="1" w:name="_Toc472597158"/>
+      <w:bookmarkStart w:id="1" w:name="_Toc472628241"/>
       <w:r>
         <w:lastRenderedPageBreak/>
         <w:t>Table of contents</w:t>
@@ -599,7 +599,7 @@
           <w:lang w:eastAsia="zh-CN"/>
         </w:rPr>
       </w:pPr>
-      <w:hyperlink w:anchor="_Toc472597157" w:history="1">
+      <w:hyperlink w:anchor="_Toc472628240" w:history="1">
         <w:r>
           <w:rPr>
             <w:rStyle w:val="Hyperlink"/>
@@ -622,7 +622,7 @@
           <w:rPr>
             <w:webHidden/>
           </w:rPr>
-          <w:instrText xml:space="preserve"> PAGEREF _Toc472597157 \h </w:instrText>
+          <w:instrText xml:space="preserve"> PAGEREF _Toc472628240 \h </w:instrText>
         </w:r>
         <w:r>
           <w:rPr>
@@ -660,7 +660,7 @@
           <w:lang w:eastAsia="zh-CN"/>
         </w:rPr>
       </w:pPr>
-      <w:hyperlink w:anchor="_Toc472597158" w:history="1">
+      <w:hyperlink w:anchor="_Toc472628241" w:history="1">
         <w:r>
           <w:rPr>
             <w:rStyle w:val="Hyperlink"/>
@@ -683,7 +683,7 @@
           <w:rPr>
             <w:webHidden/>
           </w:rPr>
-          <w:instrText xml:space="preserve"> PAGEREF _Toc472597158 \h </w:instrText>
+          <w:instrText xml:space="preserve"> PAGEREF _Toc472628241 \h </w:instrText>
         </w:r>
         <w:r>
           <w:rPr>
@@ -721,7 +721,7 @@
           <w:lang w:eastAsia="zh-CN"/>
         </w:rPr>
       </w:pPr>
-      <w:hyperlink w:anchor="_Toc472597159" w:history="1">
+      <w:hyperlink w:anchor="_Toc472628242" w:history="1">
         <w:r>
           <w:rPr>
             <w:rStyle w:val="Hyperlink"/>
@@ -744,7 +744,7 @@
           <w:rPr>
             <w:webHidden/>
           </w:rPr>
-          <w:instrText xml:space="preserve"> PAGEREF _Toc472597159 \h </w:instrText>
+          <w:instrText xml:space="preserve"> PAGEREF _Toc472628242 \h </w:instrText>
         </w:r>
         <w:r>
           <w:rPr>
@@ -781,7 +781,7 @@
           <w:lang w:eastAsia="zh-CN"/>
         </w:rPr>
       </w:pPr>
-      <w:hyperlink w:anchor="_Toc472597160" w:history="1">
+      <w:hyperlink w:anchor="_Toc472628243" w:history="1">
         <w:r>
           <w:rPr>
             <w:rStyle w:val="Hyperlink"/>
@@ -804,7 +804,7 @@
           <w:rPr>
             <w:webHidden/>
           </w:rPr>
-          <w:instrText xml:space="preserve"> PAGEREF _Toc472597160 \h </w:instrText>
+          <w:instrText xml:space="preserve"> PAGEREF _Toc472628243 \h </w:instrText>
         </w:r>
         <w:r>
           <w:rPr>
@@ -841,7 +841,7 @@
           <w:lang w:eastAsia="zh-CN"/>
         </w:rPr>
       </w:pPr>
-      <w:hyperlink w:anchor="_Toc472597161" w:history="1">
+      <w:hyperlink w:anchor="_Toc472628244" w:history="1">
         <w:r>
           <w:rPr>
             <w:rStyle w:val="Hyperlink"/>
@@ -864,7 +864,7 @@
           <w:rPr>
             <w:webHidden/>
           </w:rPr>
-          <w:instrText xml:space="preserve"> PAGEREF _Toc472597161 \h </w:instrText>
+          <w:instrText xml:space="preserve"> PAGEREF _Toc472628244 \h </w:instrText>
         </w:r>
         <w:r>
           <w:rPr>
@@ -901,7 +901,7 @@
           <w:lang w:eastAsia="zh-CN"/>
         </w:rPr>
       </w:pPr>
-      <w:hyperlink w:anchor="_Toc472597162" w:history="1">
+      <w:hyperlink w:anchor="_Toc472628245" w:history="1">
         <w:r>
           <w:rPr>
             <w:rStyle w:val="Hyperlink"/>
@@ -924,7 +924,7 @@
           <w:rPr>
             <w:webHidden/>
           </w:rPr>
-          <w:instrText xml:space="preserve"> PAGEREF _Toc472597162 \h </w:instrText>
+          <w:instrText xml:space="preserve"> PAGEREF _Toc472628245 \h </w:instrText>
         </w:r>
         <w:r>
           <w:rPr>
@@ -962,7 +962,7 @@
           <w:lang w:eastAsia="zh-CN"/>
         </w:rPr>
       </w:pPr>
-      <w:hyperlink w:anchor="_Toc472597163" w:history="1">
+      <w:hyperlink w:anchor="_Toc472628246" w:history="1">
         <w:r>
           <w:rPr>
             <w:rStyle w:val="Hyperlink"/>
@@ -985,7 +985,7 @@
           <w:rPr>
             <w:webHidden/>
           </w:rPr>
-          <w:instrText xml:space="preserve"> PAGEREF _Toc472597163 \h </w:instrText>
+          <w:instrText xml:space="preserve"> PAGEREF _Toc472628246 \h </w:instrText>
         </w:r>
         <w:r>
           <w:rPr>
@@ -1022,7 +1022,7 @@
           <w:lang w:eastAsia="zh-CN"/>
         </w:rPr>
       </w:pPr>
-      <w:hyperlink w:anchor="_Toc472597164" w:history="1">
+      <w:hyperlink w:anchor="_Toc472628247" w:history="1">
         <w:r>
           <w:rPr>
             <w:rStyle w:val="Hyperlink"/>
@@ -1045,7 +1045,7 @@
           <w:rPr>
             <w:webHidden/>
           </w:rPr>
-          <w:instrText xml:space="preserve"> PAGEREF _Toc472597164 \h </w:instrText>
+          <w:instrText xml:space="preserve"> PAGEREF _Toc472628247 \h </w:instrText>
         </w:r>
         <w:r>
           <w:rPr>
@@ -1082,7 +1082,7 @@
           <w:lang w:eastAsia="zh-CN"/>
         </w:rPr>
       </w:pPr>
-      <w:hyperlink w:anchor="_Toc472597165" w:history="1">
+      <w:hyperlink w:anchor="_Toc472628248" w:history="1">
         <w:r>
           <w:rPr>
             <w:rStyle w:val="Hyperlink"/>
@@ -1105,7 +1105,7 @@
           <w:rPr>
             <w:webHidden/>
           </w:rPr>
-          <w:instrText xml:space="preserve"> PAGEREF _Toc472597165 \h </w:instrText>
+          <w:instrText xml:space="preserve"> PAGEREF _Toc472628248 \h </w:instrText>
         </w:r>
         <w:r>
           <w:rPr>
@@ -1143,7 +1143,7 @@
           <w:lang w:eastAsia="zh-CN"/>
         </w:rPr>
       </w:pPr>
-      <w:hyperlink w:anchor="_Toc472597166" w:history="1">
+      <w:hyperlink w:anchor="_Toc472628249" w:history="1">
         <w:r>
           <w:rPr>
             <w:rStyle w:val="Hyperlink"/>
@@ -1166,7 +1166,7 @@
           <w:rPr>
             <w:webHidden/>
           </w:rPr>
-          <w:instrText xml:space="preserve"> PAGEREF _Toc472597166 \h </w:instrText>
+          <w:instrText xml:space="preserve"> PAGEREF _Toc472628249 \h </w:instrText>
         </w:r>
         <w:r>
           <w:rPr>
@@ -1203,7 +1203,7 @@
           <w:lang w:eastAsia="zh-CN"/>
         </w:rPr>
       </w:pPr>
-      <w:hyperlink w:anchor="_Toc472597167" w:history="1">
+      <w:hyperlink w:anchor="_Toc472628250" w:history="1">
         <w:r>
           <w:rPr>
             <w:rStyle w:val="Hyperlink"/>
@@ -1226,7 +1226,7 @@
           <w:rPr>
             <w:webHidden/>
           </w:rPr>
-          <w:instrText xml:space="preserve"> PAGEREF _Toc472597167 \h </w:instrText>
+          <w:instrText xml:space="preserve"> PAGEREF _Toc472628250 \h </w:instrText>
         </w:r>
         <w:r>
           <w:rPr>
@@ -1263,7 +1263,7 @@
           <w:lang w:eastAsia="zh-CN"/>
         </w:rPr>
       </w:pPr>
-      <w:hyperlink w:anchor="_Toc472597168" w:history="1">
+      <w:hyperlink w:anchor="_Toc472628251" w:history="1">
         <w:r>
           <w:rPr>
             <w:rStyle w:val="Hyperlink"/>
@@ -1286,7 +1286,7 @@
           <w:rPr>
             <w:webHidden/>
           </w:rPr>
-          <w:instrText xml:space="preserve"> PAGEREF _Toc472597168 \h </w:instrText>
+          <w:instrText xml:space="preserve"> PAGEREF _Toc472628251 \h </w:instrText>
         </w:r>
         <w:r>
           <w:rPr>
@@ -1304,6 +1304,126 @@
             <w:webHidden/>
           </w:rPr>
           <w:t>8</w:t>
+        </w:r>
+        <w:r>
+          <w:rPr>
+            <w:webHidden/>
+          </w:rPr>
+          <w:fldChar w:fldCharType="end"/>
+        </w:r>
+      </w:hyperlink>
+    </w:p>
+    <w:p>
+      <w:pPr>
+        <w:pStyle w:val="TOC2"/>
+        <w:rPr>
+          <w:rFonts w:asciiTheme="minorHAnsi" w:eastAsiaTheme="minorEastAsia" w:hAnsiTheme="minorHAnsi"/>
+          <w:color w:val="auto"/>
+          <w:sz w:val="22"/>
+          <w:lang w:eastAsia="zh-CN"/>
+        </w:rPr>
+      </w:pPr>
+      <w:hyperlink w:anchor="_Toc472628252" w:history="1">
+        <w:r>
+          <w:rPr>
+            <w:rStyle w:val="Hyperlink"/>
+          </w:rPr>
+          <w:t>5.2.1 Configuration Items</w:t>
+        </w:r>
+        <w:r>
+          <w:rPr>
+            <w:webHidden/>
+          </w:rPr>
+          <w:tab/>
+        </w:r>
+        <w:r>
+          <w:rPr>
+            <w:webHidden/>
+          </w:rPr>
+          <w:fldChar w:fldCharType="begin"/>
+        </w:r>
+        <w:r>
+          <w:rPr>
+            <w:webHidden/>
+          </w:rPr>
+          <w:instrText xml:space="preserve"> PAGEREF _Toc472628252 \h </w:instrText>
+        </w:r>
+        <w:r>
+          <w:rPr>
+            <w:webHidden/>
+          </w:rPr>
+        </w:r>
+        <w:r>
+          <w:rPr>
+            <w:webHidden/>
+          </w:rPr>
+          <w:fldChar w:fldCharType="separate"/>
+        </w:r>
+        <w:r>
+          <w:rPr>
+            <w:webHidden/>
+          </w:rPr>
+          <w:t>8</w:t>
+        </w:r>
+        <w:r>
+          <w:rPr>
+            <w:webHidden/>
+          </w:rPr>
+          <w:fldChar w:fldCharType="end"/>
+        </w:r>
+      </w:hyperlink>
+    </w:p>
+    <w:p>
+      <w:pPr>
+        <w:pStyle w:val="TOC2"/>
+        <w:rPr>
+          <w:rFonts w:asciiTheme="minorHAnsi" w:eastAsiaTheme="minorEastAsia" w:hAnsiTheme="minorHAnsi"/>
+          <w:color w:val="auto"/>
+          <w:sz w:val="22"/>
+          <w:lang w:eastAsia="zh-CN"/>
+        </w:rPr>
+      </w:pPr>
+      <w:hyperlink w:anchor="_Toc472628253" w:history="1">
+        <w:r>
+          <w:rPr>
+            <w:rStyle w:val="Hyperlink"/>
+          </w:rPr>
+          <w:t>5.2.2 Multiple PushAgent Configuration</w:t>
+        </w:r>
+        <w:r>
+          <w:rPr>
+            <w:webHidden/>
+          </w:rPr>
+          <w:tab/>
+        </w:r>
+        <w:r>
+          <w:rPr>
+            <w:webHidden/>
+          </w:rPr>
+          <w:fldChar w:fldCharType="begin"/>
+        </w:r>
+        <w:r>
+          <w:rPr>
+            <w:webHidden/>
+          </w:rPr>
+          <w:instrText xml:space="preserve"> PAGEREF _Toc472628253 \h </w:instrText>
+        </w:r>
+        <w:r>
+          <w:rPr>
+            <w:webHidden/>
+          </w:rPr>
+        </w:r>
+        <w:r>
+          <w:rPr>
+            <w:webHidden/>
+          </w:rPr>
+          <w:fldChar w:fldCharType="separate"/>
+        </w:r>
+        <w:r>
+          <w:rPr>
+            <w:webHidden/>
+          </w:rPr>
+          <w:t>9</w:t>
         </w:r>
         <w:r>
           <w:rPr>
@@ -1324,7 +1444,7 @@
           <w:lang w:eastAsia="zh-CN"/>
         </w:rPr>
       </w:pPr>
-      <w:hyperlink w:anchor="_Toc472597169" w:history="1">
+      <w:hyperlink w:anchor="_Toc472628254" w:history="1">
         <w:r>
           <w:rPr>
             <w:rStyle w:val="Hyperlink"/>
@@ -1347,7 +1467,7 @@
           <w:rPr>
             <w:webHidden/>
           </w:rPr>
-          <w:instrText xml:space="preserve"> PAGEREF _Toc472597169 \h </w:instrText>
+          <w:instrText xml:space="preserve"> PAGEREF _Toc472628254 \h </w:instrText>
         </w:r>
         <w:r>
           <w:rPr>
@@ -1364,7 +1484,7 @@
           <w:rPr>
             <w:webHidden/>
           </w:rPr>
-          <w:t>9</w:t>
+          <w:t>11</w:t>
         </w:r>
         <w:r>
           <w:rPr>
@@ -1394,17 +1514,36 @@
       </w:r>
     </w:p>
     <w:p>
-      <w:fldSimple w:instr=" TOC \h \z \t &quot;hpe_figure_caption&quot; \c ">
-        <w:r>
-          <w:rPr>
-            <w:b/>
-            <w:bCs/>
-            <w:noProof/>
-            <w:sz w:val="24"/>
-          </w:rPr>
-          <w:t>No table of figures entries found.</w:t>
-        </w:r>
-      </w:fldSimple>
+      <w:r>
+        <w:fldChar w:fldCharType="begin"/>
+      </w:r>
+      <w:r>
+        <w:instrText xml:space="preserve"> TOC \h \z \t "hpe_figure_c</w:instrText>
+      </w:r>
+      <w:r>
+        <w:instrText xml:space="preserve">aption" \c </w:instrText>
+      </w:r>
+      <w:r>
+        <w:fldChar w:fldCharType="separate"/>
+      </w:r>
+      <w:r>
+        <w:rPr>
+          <w:b/>
+          <w:bCs/>
+          <w:noProof/>
+          <w:sz w:val="24"/>
+        </w:rPr>
+        <w:t>No table of figures entries found.</w:t>
+      </w:r>
+      <w:r>
+        <w:rPr>
+          <w:b/>
+          <w:bCs/>
+          <w:noProof/>
+          <w:sz w:val="24"/>
+        </w:rPr>
+        <w:fldChar w:fldCharType="end"/>
+      </w:r>
     </w:p>
     <w:p>
       <w:r>
@@ -1427,16 +1566,31 @@
           <w:sz w:val="24"/>
         </w:rPr>
       </w:pPr>
-      <w:fldSimple w:instr=" TOC \h \z \t &quot;hpe_table_caption&quot; \c ">
-        <w:r>
-          <w:rPr>
-            <w:b/>
-            <w:bCs/>
-            <w:noProof/>
-          </w:rPr>
-          <w:t>No table of figures entries found.</w:t>
-        </w:r>
-      </w:fldSimple>
+      <w:r>
+        <w:fldChar w:fldCharType="begin"/>
+      </w:r>
+      <w:r>
+        <w:instrText xml:space="preserve"> TOC \h \z \t "hpe_table_caption" \c </w:instrText>
+      </w:r>
+      <w:r>
+        <w:fldChar w:fldCharType="separate"/>
+      </w:r>
+      <w:r>
+        <w:rPr>
+          <w:b/>
+          <w:bCs/>
+          <w:noProof/>
+        </w:rPr>
+        <w:t>No table of figures entries found.</w:t>
+      </w:r>
+      <w:r>
+        <w:rPr>
+          <w:b/>
+          <w:bCs/>
+          <w:noProof/>
+        </w:rPr>
+        <w:fldChar w:fldCharType="end"/>
+      </w:r>
     </w:p>
     <w:p>
       <w:pPr>
@@ -1461,7 +1615,7 @@
           <w:numId w:val="3"/>
         </w:numPr>
       </w:pPr>
-      <w:bookmarkStart w:id="2" w:name="_Toc472597159"/>
+      <w:bookmarkStart w:id="2" w:name="_Toc472628242"/>
       <w:r>
         <w:lastRenderedPageBreak/>
         <w:t>Introduction</w:t>
@@ -1477,7 +1631,7 @@
         </w:numPr>
         <w:ind w:left="360"/>
       </w:pPr>
-      <w:bookmarkStart w:id="3" w:name="_Toc472597160"/>
+      <w:bookmarkStart w:id="3" w:name="_Toc472628243"/>
       <w:r>
         <w:t>Purpose</w:t>
       </w:r>
@@ -1499,9 +1653,11 @@
       <w:r>
         <w:t xml:space="preserve"> and use </w:t>
       </w:r>
+      <w:proofErr w:type="spellStart"/>
       <w:r>
         <w:t>PushAgent</w:t>
       </w:r>
+      <w:proofErr w:type="spellEnd"/>
       <w:r>
         <w:t>.</w:t>
       </w:r>
@@ -1515,7 +1671,7 @@
         </w:numPr>
         <w:ind w:left="360"/>
       </w:pPr>
-      <w:bookmarkStart w:id="4" w:name="_Toc472597161"/>
+      <w:bookmarkStart w:id="4" w:name="_Toc472628244"/>
       <w:r>
         <w:t>Audience</w:t>
       </w:r>
@@ -1535,7 +1691,7 @@
         </w:numPr>
         <w:ind w:left="360"/>
       </w:pPr>
-      <w:bookmarkStart w:id="5" w:name="_Toc472597162"/>
+      <w:bookmarkStart w:id="5" w:name="_Toc472628245"/>
       <w:r>
         <w:t>References</w:t>
       </w:r>
@@ -1550,7 +1706,7 @@
       <w:pPr>
         <w:pStyle w:val="Heading1"/>
       </w:pPr>
-      <w:bookmarkStart w:id="6" w:name="_Toc472597163"/>
+      <w:bookmarkStart w:id="6" w:name="_Toc472628246"/>
       <w:r>
         <w:lastRenderedPageBreak/>
         <w:t>Installation</w:t>
@@ -1562,7 +1718,7 @@
         <w:pStyle w:val="Heading2"/>
         <w:ind w:left="360"/>
       </w:pPr>
-      <w:bookmarkStart w:id="7" w:name="_Toc472597164"/>
+      <w:bookmarkStart w:id="7" w:name="_Toc472628247"/>
       <w:r>
         <w:t>Precondition</w:t>
       </w:r>
@@ -1676,12 +1832,14 @@
                 <w:lang w:eastAsia="en-US"/>
               </w:rPr>
             </w:pPr>
+            <w:proofErr w:type="spellStart"/>
             <w:r>
               <w:rPr>
                 <w:lang w:eastAsia="en-US"/>
               </w:rPr>
               <w:t>bdap.pushagent</w:t>
             </w:r>
+            <w:proofErr w:type="spellEnd"/>
           </w:p>
         </w:tc>
         <w:tc>
@@ -1710,7 +1868,7 @@
         <w:pStyle w:val="Heading2"/>
         <w:ind w:left="360"/>
       </w:pPr>
-      <w:bookmarkStart w:id="8" w:name="_Toc472597165"/>
+      <w:bookmarkStart w:id="8" w:name="_Toc472628248"/>
       <w:r>
         <w:t>Installation Steps</w:t>
       </w:r>
@@ -1744,8 +1902,16 @@
         <w:rPr>
           <w:lang w:eastAsia="en-US"/>
         </w:rPr>
-        <w:t>, please execute following command to install the PushAgent</w:t>
-      </w:r>
+        <w:t xml:space="preserve">, please execute following command to install the </w:t>
+      </w:r>
+      <w:proofErr w:type="spellStart"/>
+      <w:r>
+        <w:rPr>
+          <w:lang w:eastAsia="en-US"/>
+        </w:rPr>
+        <w:t>PushAgent</w:t>
+      </w:r>
+      <w:proofErr w:type="spellEnd"/>
     </w:p>
     <w:tbl>
       <w:tblPr>
@@ -1774,8 +1940,21 @@
                 <w:numId w:val="20"/>
               </w:numPr>
             </w:pPr>
-            <w:r>
-              <w:t>mkdir –p &lt;PushAgentHome&gt;</w:t>
+            <w:proofErr w:type="spellStart"/>
+            <w:r>
+              <w:t>mkdir</w:t>
+            </w:r>
+            <w:proofErr w:type="spellEnd"/>
+            <w:r>
+              <w:t xml:space="preserve"> –p &lt;</w:t>
+            </w:r>
+            <w:proofErr w:type="spellStart"/>
+            <w:r>
+              <w:t>PushAgentHome</w:t>
+            </w:r>
+            <w:proofErr w:type="spellEnd"/>
+            <w:r>
+              <w:t>&gt;</w:t>
             </w:r>
           </w:p>
           <w:p>
@@ -1793,7 +1972,15 @@
               <w:t>bdap.pushagent-VVERSIONN-package.tar.gz</w:t>
             </w:r>
             <w:r>
-              <w:t xml:space="preserve"> to &lt;PushAgentHome&gt;</w:t>
+              <w:t xml:space="preserve"> to &lt;</w:t>
+            </w:r>
+            <w:proofErr w:type="spellStart"/>
+            <w:r>
+              <w:t>PushAgentHome</w:t>
+            </w:r>
+            <w:proofErr w:type="spellEnd"/>
+            <w:r>
+              <w:t>&gt;</w:t>
             </w:r>
           </w:p>
           <w:p>
@@ -1805,10 +1992,15 @@
               </w:numPr>
             </w:pPr>
             <w:r>
-              <w:t xml:space="preserve">cd </w:t>
-            </w:r>
-            <w:r>
-              <w:t>&lt;PushAgentHome&gt;</w:t>
+              <w:t>cd &lt;</w:t>
+            </w:r>
+            <w:proofErr w:type="spellStart"/>
+            <w:r>
+              <w:t>PushAgentHome</w:t>
+            </w:r>
+            <w:proofErr w:type="spellEnd"/>
+            <w:r>
+              <w:t>&gt;</w:t>
             </w:r>
           </w:p>
           <w:p>
@@ -1820,7 +2012,15 @@
               </w:numPr>
             </w:pPr>
             <w:r>
-              <w:t>tar -xvf bdap.pushagent-VVERSIONN-package.tar.gz</w:t>
+              <w:t>tar -</w:t>
+            </w:r>
+            <w:proofErr w:type="spellStart"/>
+            <w:r>
+              <w:t>xvf</w:t>
+            </w:r>
+            <w:proofErr w:type="spellEnd"/>
+            <w:r>
+              <w:t xml:space="preserve"> bdap.pushagent-VVERSIONN-package.tar.gz</w:t>
             </w:r>
           </w:p>
         </w:tc>
@@ -1867,7 +2067,15 @@
               <w:pStyle w:val="hpeintrotablebody"/>
             </w:pPr>
             <w:r>
-              <w:t>&lt;PushAgentHome&gt;</w:t>
+              <w:t>&lt;</w:t>
+            </w:r>
+            <w:proofErr w:type="spellStart"/>
+            <w:r>
+              <w:t>PushAgentHome</w:t>
+            </w:r>
+            <w:proofErr w:type="spellEnd"/>
+            <w:r>
+              <w:t>&gt;</w:t>
             </w:r>
           </w:p>
           <w:p>
@@ -1904,9 +2112,11 @@
             <w:r>
               <w:t xml:space="preserve">                      |----</w:t>
             </w:r>
+            <w:proofErr w:type="spellStart"/>
             <w:r>
               <w:t>config.json</w:t>
             </w:r>
+            <w:proofErr w:type="spellEnd"/>
           </w:p>
           <w:p>
             <w:pPr>
@@ -1944,7 +2154,7 @@
       <w:pPr>
         <w:pStyle w:val="Heading1"/>
       </w:pPr>
-      <w:bookmarkStart w:id="9" w:name="_Toc472597166"/>
+      <w:bookmarkStart w:id="9" w:name="_Toc472628249"/>
       <w:r>
         <w:t>Post-Installation</w:t>
       </w:r>
@@ -1955,7 +2165,7 @@
         <w:pStyle w:val="Heading2"/>
         <w:ind w:left="360"/>
       </w:pPr>
-      <w:bookmarkStart w:id="10" w:name="_Toc472597167"/>
+      <w:bookmarkStart w:id="10" w:name="_Toc472628250"/>
       <w:r>
         <w:t>JDK Configuration</w:t>
       </w:r>
@@ -1977,7 +2187,21 @@
         <w:rPr>
           <w:lang w:eastAsia="en-US"/>
         </w:rPr>
-        <w:t xml:space="preserve"> on shell to verify the jdk version is greater than 1.7</w:t>
+        <w:t xml:space="preserve"> on shell to verify the </w:t>
+      </w:r>
+      <w:proofErr w:type="spellStart"/>
+      <w:r>
+        <w:rPr>
+          <w:lang w:eastAsia="en-US"/>
+        </w:rPr>
+        <w:t>jdk</w:t>
+      </w:r>
+      <w:proofErr w:type="spellEnd"/>
+      <w:r>
+        <w:rPr>
+          <w:lang w:eastAsia="en-US"/>
+        </w:rPr>
+        <w:t xml:space="preserve"> version is greater than 1.7</w:t>
       </w:r>
     </w:p>
     <w:tbl>
@@ -2019,11 +2243,13 @@
         <w:pStyle w:val="Heading2"/>
         <w:ind w:left="360"/>
       </w:pPr>
-      <w:bookmarkStart w:id="11" w:name="_Toc472597168"/>
+      <w:bookmarkStart w:id="11" w:name="_Toc472628251"/>
+      <w:proofErr w:type="spellStart"/>
       <w:r>
         <w:lastRenderedPageBreak/>
         <w:t>PushAgent</w:t>
       </w:r>
+      <w:proofErr w:type="spellEnd"/>
       <w:r>
         <w:t xml:space="preserve"> Configuration</w:t>
       </w:r>
@@ -2031,15 +2257,46 @@
     </w:p>
     <w:p>
       <w:pPr>
-        <w:rPr>
-          <w:lang w:eastAsia="en-US"/>
-        </w:rPr>
-      </w:pPr>
-      <w:r>
-        <w:rPr>
-          <w:lang w:eastAsia="en-US"/>
-        </w:rPr>
-        <w:t xml:space="preserve">We can find the push agent configuration file </w:t>
+        <w:pStyle w:val="Heading2"/>
+        <w:numPr>
+          <w:ilvl w:val="2"/>
+          <w:numId w:val="2"/>
+        </w:numPr>
+      </w:pPr>
+      <w:bookmarkStart w:id="12" w:name="_Toc472628252"/>
+      <w:r>
+        <w:t>Configuration</w:t>
+      </w:r>
+      <w:r>
+        <w:t xml:space="preserve"> Items</w:t>
+      </w:r>
+      <w:bookmarkEnd w:id="12"/>
+    </w:p>
+    <w:p>
+      <w:pPr>
+        <w:rPr>
+          <w:lang w:eastAsia="en-US"/>
+        </w:rPr>
+      </w:pPr>
+      <w:r>
+        <w:rPr>
+          <w:lang w:eastAsia="en-US"/>
+        </w:rPr>
+        <w:t xml:space="preserve">We can find the </w:t>
+      </w:r>
+      <w:proofErr w:type="spellStart"/>
+      <w:r>
+        <w:rPr>
+          <w:lang w:eastAsia="en-US"/>
+        </w:rPr>
+        <w:t>PushAgent</w:t>
+      </w:r>
+      <w:proofErr w:type="spellEnd"/>
+      <w:r>
+        <w:rPr>
+          <w:lang w:eastAsia="en-US"/>
+        </w:rPr>
+        <w:t xml:space="preserve"> configuration file </w:t>
       </w:r>
       <w:r>
         <w:rPr>
@@ -2051,8 +2308,30 @@
         <w:rPr>
           <w:lang w:eastAsia="en-US"/>
         </w:rPr>
-        <w:t>&lt;PushAgentHome&gt;/bin/config.json</w:t>
-      </w:r>
+        <w:t>&lt;</w:t>
+      </w:r>
+      <w:proofErr w:type="spellStart"/>
+      <w:r>
+        <w:rPr>
+          <w:lang w:eastAsia="en-US"/>
+        </w:rPr>
+        <w:t>PushAgentHome</w:t>
+      </w:r>
+      <w:proofErr w:type="spellEnd"/>
+      <w:r>
+        <w:rPr>
+          <w:lang w:eastAsia="en-US"/>
+        </w:rPr>
+        <w:t>&gt;/bin/</w:t>
+      </w:r>
+      <w:proofErr w:type="spellStart"/>
+      <w:r>
+        <w:rPr>
+          <w:lang w:eastAsia="en-US"/>
+        </w:rPr>
+        <w:t>config.json</w:t>
+      </w:r>
+      <w:proofErr w:type="spellEnd"/>
       <w:r>
         <w:rPr>
           <w:lang w:eastAsia="en-US"/>
@@ -2071,12 +2350,14 @@
         </w:rPr>
         <w:t xml:space="preserve"> sample to running </w:t>
       </w:r>
+      <w:proofErr w:type="spellStart"/>
       <w:r>
         <w:rPr>
           <w:lang w:eastAsia="en-US"/>
         </w:rPr>
         <w:t>PushAgent</w:t>
       </w:r>
+      <w:proofErr w:type="spellEnd"/>
       <w:r>
         <w:rPr>
           <w:lang w:eastAsia="en-US"/>
@@ -2107,82 +2388,69 @@
           </w:p>
           <w:p>
             <w:r>
-              <w:t xml:space="preserve">  "OMFile" : {</w:t>
-            </w:r>
-            <w:r>
-              <w:t xml:space="preserve"> </w:t>
-            </w:r>
-            <w:r>
-              <w:t>----------------------------------------------------------</w:t>
-            </w:r>
-            <w:r>
-              <w:t>-------------------------------------------------------------------1</w:t>
-            </w:r>
-          </w:p>
-          <w:p>
-            <w:r>
-              <w:t xml:space="preserve">    "id" : "OMFile",</w:t>
-            </w:r>
-            <w:r>
-              <w:t xml:space="preserve"> </w:t>
-            </w:r>
-            <w:r>
-              <w:t>--------------------------------------------------------------------------------------------------------------------</w:t>
-            </w:r>
-            <w:r>
-              <w:t>-</w:t>
-            </w:r>
-            <w:r>
-              <w:t>--</w:t>
-            </w:r>
-            <w:r>
-              <w:t>2</w:t>
-            </w:r>
-          </w:p>
-          <w:p>
-            <w:r>
-              <w:t xml:space="preserve">    "directory" : "/tmp/test/source/om",</w:t>
-            </w:r>
-            <w:r>
-              <w:t xml:space="preserve"> </w:t>
-            </w:r>
-            <w:r>
-              <w:t>-------------------------------------------------------------------------------------</w:t>
-            </w:r>
-            <w:r>
-              <w:t>-----3</w:t>
-            </w:r>
-          </w:p>
-          <w:p>
-            <w:r>
-              <w:t xml:space="preserve">    "elements" : [ {------------------------------------------------------------------------------------------------------------------------</w:t>
-            </w:r>
-            <w:r>
-              <w:t>4</w:t>
-            </w:r>
-          </w:p>
-          <w:p>
-            <w:r>
-              <w:t xml:space="preserve">        "name" : "usplselux185.eslabs.ssn.hp.com",----------------------------------------------------------</w:t>
-            </w:r>
-            <w:r>
-              <w:t>---------------------5</w:t>
-            </w:r>
-          </w:p>
-          <w:p>
-            <w:r>
-              <w:t xml:space="preserve">      "hostname" : "usplselux185.eslabs.ssn.hp.com",----------------------------------------------------------</w:t>
-            </w:r>
-            <w:r>
-              <w:t>-----------------6</w:t>
-            </w:r>
-          </w:p>
-          <w:p>
-            <w:r>
-              <w:t xml:space="preserve">      "ip" : "fe80::ae16:2dff:fe98:ae64"---------------------------------------------------------------</w:t>
-            </w:r>
-            <w:r>
-              <w:t>-------------------------------7</w:t>
+              <w:t xml:space="preserve">  "</w:t>
+            </w:r>
+            <w:proofErr w:type="spellStart"/>
+            <w:r>
+              <w:t>OMFile</w:t>
+            </w:r>
+            <w:proofErr w:type="spellEnd"/>
+            <w:r>
+              <w:t>" : { -----------------------------------------------------------------------------------------------------------------------------1</w:t>
+            </w:r>
+          </w:p>
+          <w:p>
+            <w:r>
+              <w:t xml:space="preserve">    "id" : "</w:t>
+            </w:r>
+            <w:proofErr w:type="spellStart"/>
+            <w:r>
+              <w:t>OMFile</w:t>
+            </w:r>
+            <w:proofErr w:type="spellEnd"/>
+            <w:r>
+              <w:t>", -----------------------------------------------------------------------------------------------------------------------2</w:t>
+            </w:r>
+          </w:p>
+          <w:p>
+            <w:r>
+              <w:t xml:space="preserve">    "directory" : "/</w:t>
+            </w:r>
+            <w:proofErr w:type="spellStart"/>
+            <w:r>
+              <w:t>tmp</w:t>
+            </w:r>
+            <w:proofErr w:type="spellEnd"/>
+            <w:r>
+              <w:t>/test/source/om", ------------------------------------------------------------------------------------------3</w:t>
+            </w:r>
+          </w:p>
+          <w:p>
+            <w:r>
+              <w:t xml:space="preserve">    "elements" : [ {------------------------------------------------------------------------------------------------------------------------4</w:t>
+            </w:r>
+          </w:p>
+          <w:p>
+            <w:r>
+              <w:t xml:space="preserve">        "name" : "usplselux185.eslabs.ssn.hp.com",-------------------------------------------------------------------------------5</w:t>
+            </w:r>
+          </w:p>
+          <w:p>
+            <w:r>
+              <w:t xml:space="preserve">      "hostname" : "usplselux185.eslabs.ssn.hp.com",---------------------------------------------------------------------------6</w:t>
+            </w:r>
+          </w:p>
+          <w:p>
+            <w:r>
+              <w:t xml:space="preserve">      "</w:t>
+            </w:r>
+            <w:proofErr w:type="spellStart"/>
+            <w:r>
+              <w:t>ip</w:t>
+            </w:r>
+            <w:proofErr w:type="spellEnd"/>
+            <w:r>
+              <w:t>" : "fe80::ae16:2dff:fe98:ae64"----------------------------------------------------------------------------------------------7</w:t>
             </w:r>
           </w:p>
           <w:p>
@@ -2192,134 +2460,191 @@
           </w:p>
           <w:p>
             <w:r>
-              <w:t xml:space="preserve">    "category" : "OM",--------------------------------------------------------------------------------------------------------------------</w:t>
-            </w:r>
-            <w:r>
-              <w:t>8</w:t>
-            </w:r>
-          </w:p>
-          <w:p>
-            <w:r>
-              <w:t xml:space="preserve">    "timeZone" : "GMT",-----------------------------------------------------------------------------------------------------------------</w:t>
-            </w:r>
-            <w:r>
-              <w:t>9</w:t>
-            </w:r>
-          </w:p>
-          <w:p>
-            <w:r>
-              <w:t xml:space="preserve">    "cronExpr" : "0/1 * * * * ?",</w:t>
-            </w:r>
-            <w:r>
-              <w:t xml:space="preserve"> </w:t>
-            </w:r>
-            <w:r>
-              <w:t>--------------------------------------------------------------------------------------------------------</w:t>
-            </w:r>
-            <w:r>
-              <w:t>10</w:t>
-            </w:r>
-          </w:p>
-          <w:p>
-            <w:r>
-              <w:t xml:space="preserve">    "recursive" : true,</w:t>
-            </w:r>
-            <w:r>
-              <w:t xml:space="preserve"> </w:t>
-            </w:r>
-            <w:r>
-              <w:t>--------------------------------------------------------------------------------------------------------------------</w:t>
-            </w:r>
-            <w:r>
-              <w:t>-11</w:t>
-            </w:r>
-          </w:p>
-          <w:p>
-            <w:r>
-              <w:t xml:space="preserve">    "filenameFilterExpr" : "new('bdap.tools.pushagent.PathFilter', WorkingDir, '2016*/**', false)",</w:t>
-            </w:r>
-            <w:r>
-              <w:t xml:space="preserve"> </w:t>
-            </w:r>
-            <w:r>
-              <w:t>----------------</w:t>
-            </w:r>
-            <w:r>
-              <w:t>12</w:t>
-            </w:r>
-            <w:r>
-              <w:t xml:space="preserve">    </w:t>
-            </w:r>
-            <w:r>
-              <w:t xml:space="preserve"> </w:t>
+              <w:t xml:space="preserve">    "category" : "OM",--------------------------------------------------------------------------------------------------------------------8</w:t>
+            </w:r>
+          </w:p>
+          <w:p>
+            <w:r>
+              <w:t xml:space="preserve">    "</w:t>
+            </w:r>
+            <w:proofErr w:type="spellStart"/>
+            <w:r>
+              <w:t>timeZone</w:t>
+            </w:r>
+            <w:proofErr w:type="spellEnd"/>
+            <w:r>
+              <w:t>" : "GMT",-----------------------------------------------------------------------------------------------------------------9</w:t>
+            </w:r>
+          </w:p>
+          <w:p>
+            <w:r>
+              <w:t xml:space="preserve">    "</w:t>
+            </w:r>
+            <w:proofErr w:type="spellStart"/>
+            <w:r>
+              <w:t>cronExpr</w:t>
+            </w:r>
+            <w:proofErr w:type="spellEnd"/>
+            <w:r>
+              <w:t>" : "0/1 * * * * ?", --------------------------------------------------------------------------------------------------------10</w:t>
+            </w:r>
+          </w:p>
+          <w:p>
+            <w:r>
+              <w:t xml:space="preserve">    "recursive" : true, ---------------------------------------------------------------------------------------------------------------------11</w:t>
+            </w:r>
+          </w:p>
+          <w:p>
+            <w:r>
+              <w:t xml:space="preserve">    "</w:t>
+            </w:r>
+            <w:proofErr w:type="spellStart"/>
+            <w:r>
+              <w:t>filenameFilterExpr</w:t>
+            </w:r>
+            <w:proofErr w:type="spellEnd"/>
+            <w:r>
+              <w:t>" : "new('</w:t>
+            </w:r>
+            <w:proofErr w:type="spellStart"/>
+            <w:r>
+              <w:t>bdap.tools.pushagent.PathFilter</w:t>
+            </w:r>
+            <w:proofErr w:type="spellEnd"/>
+            <w:r>
+              <w:t xml:space="preserve">', </w:t>
+            </w:r>
+            <w:proofErr w:type="spellStart"/>
+            <w:r>
+              <w:t>WorkingDir</w:t>
+            </w:r>
+            <w:proofErr w:type="spellEnd"/>
+            <w:r>
+              <w:t xml:space="preserve">, '2016*/**', false)", ----------------12     </w:t>
             </w:r>
             <w:r>
               <w:t xml:space="preserve">  </w:t>
             </w:r>
-            <w:bookmarkStart w:id="12" w:name="_GoBack"/>
-            <w:bookmarkEnd w:id="12"/>
-            <w:r>
-              <w:t>"filesPerBatch" : 1,</w:t>
-            </w:r>
-            <w:r>
-              <w:t xml:space="preserve"> </w:t>
-            </w:r>
-            <w:r>
-              <w:t>--------------------------------------------------------------------------------------------------------------------</w:t>
-            </w:r>
-            <w:r>
-              <w:t>---13</w:t>
-            </w:r>
-          </w:p>
-          <w:p>
-            <w:r>
-              <w:t xml:space="preserve">    "processRecordFile" : "./omfile_process_record",----------------------------------------------------------</w:t>
-            </w:r>
-            <w:r>
-              <w:t>------------------14</w:t>
-            </w:r>
-          </w:p>
-          <w:p>
-            <w:r>
-              <w:t xml:space="preserve">    "destServer" : "fe80::ae16:2dff:fe98:b1e8",------------------------------------------------------------------------------------</w:t>
-            </w:r>
-            <w:r>
-              <w:t>15</w:t>
-            </w:r>
-          </w:p>
-          <w:p>
-            <w:r>
-              <w:t xml:space="preserve">    "destServerPort" : 22,</w:t>
-            </w:r>
-            <w:r>
-              <w:t xml:space="preserve"> </w:t>
-            </w:r>
-            <w:r>
-              <w:t>----------------------------------------------------------------------------------------------------------------</w:t>
-            </w:r>
-            <w:r>
-              <w:t>16</w:t>
-            </w:r>
-          </w:p>
-          <w:p>
-            <w:r>
-              <w:t xml:space="preserve">    "destServerUser" : "dbadmin",------------------------------------------------------------------------</w:t>
-            </w:r>
-            <w:r>
-              <w:t>-----------------------------17</w:t>
-            </w:r>
-          </w:p>
-          <w:p>
-            <w:r>
-              <w:t xml:space="preserve">    "destServerPass" : "password",----------------------------------------------------------------------------------------------------</w:t>
-            </w:r>
-            <w:r>
-              <w:t>18</w:t>
-            </w:r>
-          </w:p>
-          <w:p>
-            <w:r>
-              <w:t xml:space="preserve">    "destServerDirRule" : "`/data/femtocell/omfiles/raw/${WorkingElement.IP}`"--------</w:t>
+            <w:r>
+              <w:t>"</w:t>
+            </w:r>
+            <w:proofErr w:type="spellStart"/>
+            <w:r>
+              <w:t>filesPerBatch</w:t>
+            </w:r>
+            <w:proofErr w:type="spellEnd"/>
+            <w:r>
+              <w:t>" : 1, -----------------------------------------------------------------------------------------------------------------------13</w:t>
+            </w:r>
+          </w:p>
+          <w:p>
+            <w:r>
+              <w:t xml:space="preserve">    "</w:t>
+            </w:r>
+            <w:proofErr w:type="spellStart"/>
+            <w:r>
+              <w:t>processRecordFile</w:t>
+            </w:r>
+            <w:proofErr w:type="spellEnd"/>
+            <w:r>
+              <w:t>" : "./</w:t>
+            </w:r>
+            <w:proofErr w:type="spellStart"/>
+            <w:r>
+              <w:t>omfile_process_record</w:t>
+            </w:r>
+            <w:proofErr w:type="spellEnd"/>
+            <w:r>
+              <w:t>",----------------------------------------------------------------------------14</w:t>
+            </w:r>
+          </w:p>
+          <w:p>
+            <w:r>
+              <w:t xml:space="preserve">    "</w:t>
+            </w:r>
+            <w:proofErr w:type="spellStart"/>
+            <w:r>
+              <w:t>destServer</w:t>
+            </w:r>
+            <w:proofErr w:type="spellEnd"/>
+            <w:r>
+              <w:t>" : "fe80::ae16:2dff:fe98:b1e8",------------------------------------------------------------------------------------15</w:t>
+            </w:r>
+          </w:p>
+          <w:p>
+            <w:r>
+              <w:t xml:space="preserve">    "</w:t>
+            </w:r>
+            <w:proofErr w:type="spellStart"/>
+            <w:r>
+              <w:t>destServerPort</w:t>
+            </w:r>
+            <w:proofErr w:type="spellEnd"/>
+            <w:r>
+              <w:t>" : 22, ----------------------------------------------------------------------------------------------------------------16</w:t>
+            </w:r>
+          </w:p>
+          <w:p>
+            <w:r>
+              <w:t xml:space="preserve">    "</w:t>
+            </w:r>
+            <w:proofErr w:type="spellStart"/>
+            <w:r>
+              <w:t>destServerUser</w:t>
+            </w:r>
+            <w:proofErr w:type="spellEnd"/>
+            <w:r>
+              <w:t>" : "</w:t>
+            </w:r>
+            <w:proofErr w:type="spellStart"/>
+            <w:r>
+              <w:t>dbadmin</w:t>
+            </w:r>
+            <w:proofErr w:type="spellEnd"/>
+            <w:r>
+              <w:t>",-----------------------------------------------------------------------------------------------------17</w:t>
+            </w:r>
+          </w:p>
+          <w:p>
+            <w:r>
+              <w:t xml:space="preserve">    "</w:t>
+            </w:r>
+            <w:proofErr w:type="spellStart"/>
+            <w:r>
+              <w:t>destServerPass</w:t>
+            </w:r>
+            <w:proofErr w:type="spellEnd"/>
+            <w:r>
+              <w:t>" : "password",----------------------------------------------------------------------------------------------------18</w:t>
+            </w:r>
+          </w:p>
+          <w:p>
+            <w:r>
+              <w:t xml:space="preserve">    "</w:t>
+            </w:r>
+            <w:proofErr w:type="spellStart"/>
+            <w:r>
+              <w:t>destServerDirRule</w:t>
+            </w:r>
+            <w:proofErr w:type="spellEnd"/>
+            <w:r>
+              <w:t>" : "`/data/femtocell/</w:t>
+            </w:r>
+            <w:proofErr w:type="spellStart"/>
+            <w:r>
+              <w:t>omfiles</w:t>
+            </w:r>
+            <w:proofErr w:type="spellEnd"/>
+            <w:r>
+              <w:t>/raw/${</w:t>
+            </w:r>
+            <w:proofErr w:type="spellStart"/>
+            <w:r>
+              <w:t>WorkingElement.IP</w:t>
+            </w:r>
+            <w:proofErr w:type="spellEnd"/>
+            <w:r>
+              <w:t>}`"--------</w:t>
             </w:r>
             <w:r>
               <w:t>-------------------------------1</w:t>
@@ -2416,7 +2741,21 @@
         <w:rPr>
           <w:lang w:eastAsia="en-US"/>
         </w:rPr>
-        <w:t>used to specify which PushAgent execute this job</w:t>
+        <w:t xml:space="preserve">used to specify which </w:t>
+      </w:r>
+      <w:proofErr w:type="spellStart"/>
+      <w:r>
+        <w:rPr>
+          <w:lang w:eastAsia="en-US"/>
+        </w:rPr>
+        <w:t>PushAgent</w:t>
+      </w:r>
+      <w:proofErr w:type="spellEnd"/>
+      <w:r>
+        <w:rPr>
+          <w:lang w:eastAsia="en-US"/>
+        </w:rPr>
+        <w:t xml:space="preserve"> execute this job</w:t>
       </w:r>
       <w:r>
         <w:rPr>
@@ -2424,17 +2763,33 @@
         </w:rPr>
         <w:t xml:space="preserve">. If there are multiple </w:t>
       </w:r>
+      <w:proofErr w:type="spellStart"/>
       <w:r>
         <w:rPr>
           <w:lang w:eastAsia="en-US"/>
         </w:rPr>
         <w:t>PushAgent</w:t>
       </w:r>
-      <w:r>
-        <w:rPr>
-          <w:lang w:eastAsia="en-US"/>
-        </w:rPr>
-        <w:t xml:space="preserve"> to execute this job, we can configuration another set of “name”, “hostname” and “ip”.</w:t>
+      <w:proofErr w:type="spellEnd"/>
+      <w:r>
+        <w:rPr>
+          <w:lang w:eastAsia="en-US"/>
+        </w:rPr>
+        <w:t xml:space="preserve"> to execute this job, we can configuration another set of “name”, “hostname” and “</w:t>
+      </w:r>
+      <w:proofErr w:type="spellStart"/>
+      <w:r>
+        <w:rPr>
+          <w:lang w:eastAsia="en-US"/>
+        </w:rPr>
+        <w:t>ip</w:t>
+      </w:r>
+      <w:proofErr w:type="spellEnd"/>
+      <w:r>
+        <w:rPr>
+          <w:lang w:eastAsia="en-US"/>
+        </w:rPr>
+        <w:t>”.</w:t>
       </w:r>
     </w:p>
     <w:p>
@@ -2454,6 +2809,7 @@
         </w:rPr>
         <w:t xml:space="preserve">The </w:t>
       </w:r>
+      <w:proofErr w:type="spellStart"/>
       <w:r>
         <w:rPr>
           <w:lang w:eastAsia="en-US"/>
@@ -2464,7 +2820,14 @@
         <w:rPr>
           <w:lang w:eastAsia="en-US"/>
         </w:rPr>
-        <w:t>gent server name</w:t>
+        <w:t>gent</w:t>
+      </w:r>
+      <w:proofErr w:type="spellEnd"/>
+      <w:r>
+        <w:rPr>
+          <w:lang w:eastAsia="en-US"/>
+        </w:rPr>
+        <w:t xml:space="preserve"> server name</w:t>
       </w:r>
     </w:p>
     <w:p>
@@ -2484,11 +2847,19 @@
         </w:rPr>
         <w:t xml:space="preserve">The </w:t>
       </w:r>
-      <w:r>
-        <w:rPr>
-          <w:lang w:eastAsia="en-US"/>
-        </w:rPr>
-        <w:t xml:space="preserve">PushAgent </w:t>
+      <w:proofErr w:type="spellStart"/>
+      <w:r>
+        <w:rPr>
+          <w:lang w:eastAsia="en-US"/>
+        </w:rPr>
+        <w:t>PushAgent</w:t>
+      </w:r>
+      <w:proofErr w:type="spellEnd"/>
+      <w:r>
+        <w:rPr>
+          <w:lang w:eastAsia="en-US"/>
+        </w:rPr>
+        <w:t xml:space="preserve"> </w:t>
       </w:r>
       <w:r>
         <w:rPr>
@@ -2526,17 +2897,39 @@
         </w:rPr>
         <w:t xml:space="preserve"> of </w:t>
       </w:r>
-      <w:r>
-        <w:rPr>
-          <w:lang w:eastAsia="en-US"/>
-        </w:rPr>
-        <w:t xml:space="preserve">PushAgent </w:t>
-      </w:r>
-      <w:r>
-        <w:rPr>
-          <w:lang w:eastAsia="en-US"/>
-        </w:rPr>
-        <w:t>sever, it could be ipv4 or ipv6. PushAgent server will use this to identify which job it should execute.</w:t>
+      <w:proofErr w:type="spellStart"/>
+      <w:r>
+        <w:rPr>
+          <w:lang w:eastAsia="en-US"/>
+        </w:rPr>
+        <w:t>PushAgent</w:t>
+      </w:r>
+      <w:proofErr w:type="spellEnd"/>
+      <w:r>
+        <w:rPr>
+          <w:lang w:eastAsia="en-US"/>
+        </w:rPr>
+        <w:t xml:space="preserve"> </w:t>
+      </w:r>
+      <w:r>
+        <w:rPr>
+          <w:lang w:eastAsia="en-US"/>
+        </w:rPr>
+        <w:t xml:space="preserve">sever, it could be ipv4 or ipv6. </w:t>
+      </w:r>
+      <w:proofErr w:type="spellStart"/>
+      <w:r>
+        <w:rPr>
+          <w:lang w:eastAsia="en-US"/>
+        </w:rPr>
+        <w:t>PushAgent</w:t>
+      </w:r>
+      <w:proofErr w:type="spellEnd"/>
+      <w:r>
+        <w:rPr>
+          <w:lang w:eastAsia="en-US"/>
+        </w:rPr>
+        <w:t xml:space="preserve"> server will use this to identify which job it should execute.</w:t>
       </w:r>
     </w:p>
     <w:p>
@@ -2568,11 +2961,19 @@
           <w:lang w:eastAsia="en-US"/>
         </w:rPr>
       </w:pPr>
-      <w:r>
-        <w:rPr>
-          <w:lang w:eastAsia="en-US"/>
-        </w:rPr>
-        <w:t>Timezone used for the job</w:t>
+      <w:proofErr w:type="spellStart"/>
+      <w:r>
+        <w:rPr>
+          <w:lang w:eastAsia="en-US"/>
+        </w:rPr>
+        <w:t>Timezone</w:t>
+      </w:r>
+      <w:proofErr w:type="spellEnd"/>
+      <w:r>
+        <w:rPr>
+          <w:lang w:eastAsia="en-US"/>
+        </w:rPr>
+        <w:t xml:space="preserve"> used for the job</w:t>
       </w:r>
       <w:r>
         <w:rPr>
@@ -2604,11 +3005,19 @@
         </w:rPr>
         <w:t xml:space="preserve">a </w:t>
       </w:r>
-      <w:r>
-        <w:rPr>
-          <w:lang w:eastAsia="en-US"/>
-        </w:rPr>
-        <w:t xml:space="preserve">cron expression to specify when the job is executed. For detail how to configure, please refer to  </w:t>
+      <w:proofErr w:type="spellStart"/>
+      <w:r>
+        <w:rPr>
+          <w:lang w:eastAsia="en-US"/>
+        </w:rPr>
+        <w:t>cron</w:t>
+      </w:r>
+      <w:proofErr w:type="spellEnd"/>
+      <w:r>
+        <w:rPr>
+          <w:lang w:eastAsia="en-US"/>
+        </w:rPr>
+        <w:t xml:space="preserve"> expression to specify when the job is executed. For detail how to configure, please refer to  </w:t>
       </w:r>
       <w:hyperlink r:id="rId5" w:history="1">
         <w:r>
@@ -2755,6 +3164,7 @@
         <w:rPr>
           <w:lang w:eastAsia="en-US"/>
         </w:rPr>
+        <w:lastRenderedPageBreak/>
         <w:t xml:space="preserve">The </w:t>
       </w:r>
       <w:r>
@@ -2769,12 +3179,14 @@
         </w:rPr>
         <w:t xml:space="preserve">server ipv4/ipv6 address, to which the </w:t>
       </w:r>
+      <w:proofErr w:type="spellStart"/>
       <w:r>
         <w:rPr>
           <w:lang w:eastAsia="en-US"/>
         </w:rPr>
         <w:t>PushAgent</w:t>
       </w:r>
+      <w:proofErr w:type="spellEnd"/>
       <w:r>
         <w:rPr>
           <w:lang w:eastAsia="en-US"/>
@@ -2797,19 +3209,27 @@
         <w:rPr>
           <w:lang w:eastAsia="en-US"/>
         </w:rPr>
-        <w:t>D</w:t>
-      </w:r>
-      <w:r>
-        <w:rPr>
-          <w:lang w:eastAsia="en-US"/>
-        </w:rPr>
-        <w:t>estination</w:t>
-      </w:r>
-      <w:r>
-        <w:rPr>
-          <w:lang w:eastAsia="en-US"/>
-        </w:rPr>
-        <w:t xml:space="preserve"> server sftp port</w:t>
+        <w:t>Destination</w:t>
+      </w:r>
+      <w:r>
+        <w:rPr>
+          <w:lang w:eastAsia="en-US"/>
+        </w:rPr>
+        <w:t xml:space="preserve"> server </w:t>
+      </w:r>
+      <w:proofErr w:type="spellStart"/>
+      <w:r>
+        <w:rPr>
+          <w:lang w:eastAsia="en-US"/>
+        </w:rPr>
+        <w:t>sftp</w:t>
+      </w:r>
+      <w:proofErr w:type="spellEnd"/>
+      <w:r>
+        <w:rPr>
+          <w:lang w:eastAsia="en-US"/>
+        </w:rPr>
+        <w:t xml:space="preserve"> port</w:t>
       </w:r>
     </w:p>
     <w:p>
@@ -2827,14 +3247,7 @@
         <w:rPr>
           <w:lang w:eastAsia="en-US"/>
         </w:rPr>
-        <w:lastRenderedPageBreak/>
-        <w:t>D</w:t>
-      </w:r>
-      <w:r>
-        <w:rPr>
-          <w:lang w:eastAsia="en-US"/>
-        </w:rPr>
-        <w:t>estination</w:t>
+        <w:t>Destination</w:t>
       </w:r>
       <w:r>
         <w:rPr>
@@ -2858,13 +3271,7 @@
         <w:rPr>
           <w:lang w:eastAsia="en-US"/>
         </w:rPr>
-        <w:t>D</w:t>
-      </w:r>
-      <w:r>
-        <w:rPr>
-          <w:lang w:eastAsia="en-US"/>
-        </w:rPr>
-        <w:t>estination</w:t>
+        <w:t>Destination</w:t>
       </w:r>
       <w:r>
         <w:rPr>
@@ -2918,7 +3325,35 @@
         <w:rPr>
           <w:lang w:eastAsia="en-US"/>
         </w:rPr>
-        <w:t>For the config item - destServerDirRule, has below variable context:</w:t>
+        <w:t xml:space="preserve">For the </w:t>
+      </w:r>
+      <w:proofErr w:type="spellStart"/>
+      <w:r>
+        <w:rPr>
+          <w:lang w:eastAsia="en-US"/>
+        </w:rPr>
+        <w:t>config</w:t>
+      </w:r>
+      <w:proofErr w:type="spellEnd"/>
+      <w:r>
+        <w:rPr>
+          <w:lang w:eastAsia="en-US"/>
+        </w:rPr>
+        <w:t xml:space="preserve"> item - </w:t>
+      </w:r>
+      <w:proofErr w:type="spellStart"/>
+      <w:r>
+        <w:rPr>
+          <w:lang w:eastAsia="en-US"/>
+        </w:rPr>
+        <w:t>destServerDirRule</w:t>
+      </w:r>
+      <w:proofErr w:type="spellEnd"/>
+      <w:r>
+        <w:rPr>
+          <w:lang w:eastAsia="en-US"/>
+        </w:rPr>
+        <w:t>, has below variable context:</w:t>
       </w:r>
     </w:p>
     <w:p>
@@ -2936,7 +3371,21 @@
         <w:rPr>
           <w:lang w:eastAsia="en-US"/>
         </w:rPr>
-        <w:t>* WorkingElement {Name, Hostname, IP}</w:t>
+        <w:t xml:space="preserve">* </w:t>
+      </w:r>
+      <w:proofErr w:type="spellStart"/>
+      <w:r>
+        <w:rPr>
+          <w:lang w:eastAsia="en-US"/>
+        </w:rPr>
+        <w:t>WorkingElement</w:t>
+      </w:r>
+      <w:proofErr w:type="spellEnd"/>
+      <w:r>
+        <w:rPr>
+          <w:lang w:eastAsia="en-US"/>
+        </w:rPr>
+        <w:t xml:space="preserve"> {Name, Hostname, IP}</w:t>
       </w:r>
     </w:p>
     <w:p>
@@ -2954,8 +3403,16 @@
         <w:rPr>
           <w:lang w:eastAsia="en-US"/>
         </w:rPr>
-        <w:t>* WorkingDir</w:t>
-      </w:r>
+        <w:t xml:space="preserve">* </w:t>
+      </w:r>
+      <w:proofErr w:type="spellStart"/>
+      <w:r>
+        <w:rPr>
+          <w:lang w:eastAsia="en-US"/>
+        </w:rPr>
+        <w:t>WorkingDir</w:t>
+      </w:r>
+      <w:proofErr w:type="spellEnd"/>
     </w:p>
     <w:p>
       <w:pPr>
@@ -2972,27 +3429,35 @@
         <w:rPr>
           <w:lang w:eastAsia="en-US"/>
         </w:rPr>
-        <w:t>* DestServer</w:t>
-      </w:r>
-    </w:p>
-    <w:p>
-      <w:pPr>
-        <w:rPr>
-          <w:lang w:eastAsia="en-US"/>
-        </w:rPr>
-      </w:pPr>
-    </w:p>
-    <w:p>
-      <w:pPr>
-        <w:rPr>
-          <w:lang w:eastAsia="en-US"/>
-        </w:rPr>
-      </w:pPr>
-      <w:r>
-        <w:rPr>
-          <w:lang w:eastAsia="en-US"/>
-        </w:rPr>
-        <w:object w:dxaOrig="1591" w:dyaOrig="810">
+        <w:t xml:space="preserve">* </w:t>
+      </w:r>
+      <w:proofErr w:type="spellStart"/>
+      <w:r>
+        <w:rPr>
+          <w:lang w:eastAsia="en-US"/>
+        </w:rPr>
+        <w:t>DestServer</w:t>
+      </w:r>
+      <w:proofErr w:type="spellEnd"/>
+    </w:p>
+    <w:p>
+      <w:pPr>
+        <w:rPr>
+          <w:lang w:eastAsia="en-US"/>
+        </w:rPr>
+      </w:pPr>
+    </w:p>
+    <w:p>
+      <w:pPr>
+        <w:rPr>
+          <w:lang w:eastAsia="en-US"/>
+        </w:rPr>
+      </w:pPr>
+      <w:r>
+        <w:rPr>
+          <w:lang w:eastAsia="en-US"/>
+        </w:rPr>
+        <w:object w:dxaOrig="1590" w:dyaOrig="810">
           <v:shapetype id="_x0000_t75" coordsize="21600,21600" o:spt="75" o:preferrelative="t" path="m@4@5l@4@11@9@11@9@5xe" filled="f" stroked="f">
             <v:stroke joinstyle="miter"/>
             <v:formulas>
@@ -3015,57 +3480,122 @@
           <v:shape id="_x0000_i1025" type="#_x0000_t75" style="width:79.5pt;height:40.7pt" o:ole="">
             <v:imagedata r:id="rId6" o:title=""/>
           </v:shape>
-          <o:OLEObject Type="Embed" ProgID="Package" ShapeID="_x0000_i1025" DrawAspect="Content" ObjectID="_1546339760" r:id="rId7"/>
+          <o:OLEObject Type="Embed" ProgID="Package" ShapeID="_x0000_i1025" DrawAspect="Content" ObjectID="_1546370581" r:id="rId7"/>
         </w:object>
       </w:r>
     </w:p>
     <w:p>
       <w:pPr>
-        <w:pStyle w:val="Heading1"/>
-      </w:pPr>
-      <w:bookmarkStart w:id="13" w:name="_Toc472597169"/>
-      <w:r>
-        <w:t>Operation</w:t>
+        <w:pStyle w:val="Heading2"/>
+        <w:numPr>
+          <w:ilvl w:val="2"/>
+          <w:numId w:val="2"/>
+        </w:numPr>
+      </w:pPr>
+      <w:bookmarkStart w:id="13" w:name="_Toc472628253"/>
+      <w:r>
+        <w:t xml:space="preserve">Multiple </w:t>
+      </w:r>
+      <w:proofErr w:type="spellStart"/>
+      <w:r>
+        <w:t>PushAgent</w:t>
+      </w:r>
+      <w:proofErr w:type="spellEnd"/>
+      <w:r>
+        <w:t xml:space="preserve"> Configuration</w:t>
       </w:r>
       <w:bookmarkEnd w:id="13"/>
     </w:p>
     <w:p>
-      <w:pPr>
-        <w:rPr>
-          <w:lang w:eastAsia="en-US"/>
-        </w:rPr>
-      </w:pPr>
-      <w:r>
-        <w:rPr>
-          <w:lang w:eastAsia="en-US"/>
-        </w:rPr>
-        <w:t xml:space="preserve">After complete above steps. User can start or stop the </w:t>
-      </w:r>
+      <w:r>
+        <w:rPr>
+          <w:lang w:eastAsia="en-US"/>
+        </w:rPr>
+        <w:t xml:space="preserve">There is only one </w:t>
+      </w:r>
+      <w:proofErr w:type="spellStart"/>
+      <w:r>
+        <w:rPr>
+          <w:lang w:eastAsia="en-US"/>
+        </w:rPr>
+        <w:t>config.json</w:t>
+      </w:r>
+      <w:proofErr w:type="spellEnd"/>
+      <w:r>
+        <w:rPr>
+          <w:lang w:eastAsia="en-US"/>
+        </w:rPr>
+        <w:t xml:space="preserve"> file, and every </w:t>
+      </w:r>
+      <w:proofErr w:type="spellStart"/>
       <w:r>
         <w:rPr>
           <w:lang w:eastAsia="en-US"/>
         </w:rPr>
         <w:t>PushAgent</w:t>
       </w:r>
-      <w:r>
-        <w:rPr>
-          <w:lang w:eastAsia="en-US"/>
-        </w:rPr>
-        <w:t xml:space="preserve"> as following:</w:t>
-      </w:r>
-    </w:p>
-    <w:p>
-      <w:pPr>
-        <w:rPr>
-          <w:lang w:eastAsia="en-US"/>
-        </w:rPr>
-      </w:pPr>
-      <w:r>
-        <w:rPr>
-          <w:lang w:eastAsia="en-US"/>
-        </w:rPr>
-        <w:t>Start PushAgent</w:t>
-      </w:r>
+      <w:proofErr w:type="spellEnd"/>
+      <w:r>
+        <w:rPr>
+          <w:lang w:eastAsia="en-US"/>
+        </w:rPr>
+        <w:t xml:space="preserve"> can find out which job this </w:t>
+      </w:r>
+      <w:proofErr w:type="spellStart"/>
+      <w:r>
+        <w:rPr>
+          <w:lang w:eastAsia="en-US"/>
+        </w:rPr>
+        <w:t>PushAgent</w:t>
+      </w:r>
+      <w:proofErr w:type="spellEnd"/>
+      <w:r>
+        <w:rPr>
+          <w:lang w:eastAsia="en-US"/>
+        </w:rPr>
+        <w:t xml:space="preserve"> need to execute</w:t>
+      </w:r>
+      <w:r>
+        <w:rPr>
+          <w:lang w:eastAsia="en-US"/>
+        </w:rPr>
+        <w:t xml:space="preserve"> by its IP address. </w:t>
+      </w:r>
+      <w:r>
+        <w:rPr>
+          <w:lang w:eastAsia="en-US"/>
+        </w:rPr>
+        <w:t xml:space="preserve">Following is </w:t>
+      </w:r>
+      <w:r>
+        <w:rPr>
+          <w:lang w:eastAsia="en-US"/>
+        </w:rPr>
+        <w:t>a</w:t>
+      </w:r>
+      <w:r>
+        <w:rPr>
+          <w:lang w:eastAsia="en-US"/>
+        </w:rPr>
+        <w:t xml:space="preserve"> sample:</w:t>
+      </w:r>
+    </w:p>
+    <w:p>
+      <w:pPr>
+        <w:rPr>
+          <w:lang w:eastAsia="en-US"/>
+        </w:rPr>
+      </w:pPr>
+      <w:proofErr w:type="spellStart"/>
+      <w:r>
+        <w:rPr>
+          <w:lang w:eastAsia="en-US"/>
+        </w:rPr>
+        <w:t>Config.json</w:t>
+      </w:r>
+      <w:bookmarkStart w:id="14" w:name="_GoBack"/>
+      <w:bookmarkEnd w:id="14"/>
+      <w:proofErr w:type="spellEnd"/>
     </w:p>
     <w:tbl>
       <w:tblPr>
@@ -3085,7 +3615,302 @@
           </w:tcPr>
           <w:p>
             <w:r>
-              <w:t>&lt;PushAgentHome&gt;/bin/start.sh</w:t>
+              <w:t>{</w:t>
+            </w:r>
+          </w:p>
+          <w:p>
+            <w:r>
+              <w:t xml:space="preserve">  "</w:t>
+            </w:r>
+            <w:r>
+              <w:rPr>
+                <w:highlight w:val="yellow"/>
+              </w:rPr>
+              <w:t>Job1</w:t>
+            </w:r>
+            <w:r>
+              <w:t>" : {</w:t>
+            </w:r>
+          </w:p>
+          <w:p>
+            <w:r>
+              <w:t xml:space="preserve">    "id" : "Job1",</w:t>
+            </w:r>
+          </w:p>
+          <w:p>
+            <w:r>
+              <w:t xml:space="preserve">    "directory" : "/</w:t>
+            </w:r>
+            <w:proofErr w:type="spellStart"/>
+            <w:r>
+              <w:t>tmp</w:t>
+            </w:r>
+            <w:proofErr w:type="spellEnd"/>
+            <w:r>
+              <w:t>/test/source/om",</w:t>
+            </w:r>
+          </w:p>
+          <w:p>
+            <w:r>
+              <w:t xml:space="preserve">    "elements" : [ {</w:t>
+            </w:r>
+          </w:p>
+          <w:p>
+            <w:r>
+              <w:t xml:space="preserve">      "name" : "</w:t>
+            </w:r>
+            <w:proofErr w:type="spellStart"/>
+            <w:r>
+              <w:t>PushAgent</w:t>
+            </w:r>
+            <w:proofErr w:type="spellEnd"/>
+            <w:r>
+              <w:t xml:space="preserve"> A name",</w:t>
+            </w:r>
+          </w:p>
+          <w:p>
+            <w:r>
+              <w:t xml:space="preserve">      "hostname" : "</w:t>
+            </w:r>
+            <w:proofErr w:type="spellStart"/>
+            <w:r>
+              <w:t>PushAgnet</w:t>
+            </w:r>
+            <w:proofErr w:type="spellEnd"/>
+            <w:r>
+              <w:t xml:space="preserve"> A hostname",</w:t>
+            </w:r>
+          </w:p>
+          <w:p>
+            <w:r>
+              <w:t xml:space="preserve">      "</w:t>
+            </w:r>
+            <w:proofErr w:type="spellStart"/>
+            <w:r>
+              <w:t>ip</w:t>
+            </w:r>
+            <w:proofErr w:type="spellEnd"/>
+            <w:r>
+              <w:t>" : "</w:t>
+            </w:r>
+            <w:proofErr w:type="spellStart"/>
+            <w:r>
+              <w:rPr>
+                <w:highlight w:val="yellow"/>
+              </w:rPr>
+              <w:t>PushAgnet</w:t>
+            </w:r>
+            <w:proofErr w:type="spellEnd"/>
+            <w:r>
+              <w:rPr>
+                <w:highlight w:val="yellow"/>
+              </w:rPr>
+              <w:t xml:space="preserve"> A IP address</w:t>
+            </w:r>
+            <w:r>
+              <w:t>"</w:t>
+            </w:r>
+          </w:p>
+          <w:p>
+            <w:r>
+              <w:t xml:space="preserve">    },{</w:t>
+            </w:r>
+          </w:p>
+          <w:p>
+            <w:r>
+              <w:t xml:space="preserve">      "name" : "</w:t>
+            </w:r>
+            <w:proofErr w:type="spellStart"/>
+            <w:r>
+              <w:t>PushAgent</w:t>
+            </w:r>
+            <w:proofErr w:type="spellEnd"/>
+            <w:r>
+              <w:t xml:space="preserve"> B name",</w:t>
+            </w:r>
+          </w:p>
+          <w:p>
+            <w:r>
+              <w:t xml:space="preserve">      "hostname" : "</w:t>
+            </w:r>
+            <w:proofErr w:type="spellStart"/>
+            <w:r>
+              <w:t>PushAgnet</w:t>
+            </w:r>
+            <w:proofErr w:type="spellEnd"/>
+            <w:r>
+              <w:t xml:space="preserve"> B hostname",</w:t>
+            </w:r>
+          </w:p>
+          <w:p>
+            <w:r>
+              <w:t xml:space="preserve">      "</w:t>
+            </w:r>
+            <w:proofErr w:type="spellStart"/>
+            <w:r>
+              <w:t>ip</w:t>
+            </w:r>
+            <w:proofErr w:type="spellEnd"/>
+            <w:r>
+              <w:t>" : "</w:t>
+            </w:r>
+            <w:proofErr w:type="spellStart"/>
+            <w:r>
+              <w:rPr>
+                <w:highlight w:val="yellow"/>
+              </w:rPr>
+              <w:t>PushAgnet</w:t>
+            </w:r>
+            <w:proofErr w:type="spellEnd"/>
+            <w:r>
+              <w:rPr>
+                <w:highlight w:val="yellow"/>
+              </w:rPr>
+              <w:t xml:space="preserve"> B IP address</w:t>
+            </w:r>
+            <w:r>
+              <w:t>"</w:t>
+            </w:r>
+          </w:p>
+          <w:p>
+            <w:r>
+              <w:t xml:space="preserve">    } ],</w:t>
+            </w:r>
+          </w:p>
+          <w:p>
+            <w:r>
+              <w:t xml:space="preserve">   </w:t>
+            </w:r>
+            <w:r>
+              <w:t xml:space="preserve">                                    </w:t>
+            </w:r>
+            <w:r>
+              <w:t xml:space="preserve"> ......</w:t>
+            </w:r>
+          </w:p>
+          <w:p>
+            <w:r>
+              <w:t xml:space="preserve">  }, "</w:t>
+            </w:r>
+            <w:r>
+              <w:rPr>
+                <w:highlight w:val="yellow"/>
+              </w:rPr>
+              <w:t>Job2</w:t>
+            </w:r>
+            <w:r>
+              <w:t>" : {</w:t>
+            </w:r>
+          </w:p>
+          <w:p>
+            <w:r>
+              <w:t xml:space="preserve">    "id" : "Job2",</w:t>
+            </w:r>
+          </w:p>
+          <w:p>
+            <w:r>
+              <w:t xml:space="preserve">    "directory" : "/</w:t>
+            </w:r>
+            <w:proofErr w:type="spellStart"/>
+            <w:r>
+              <w:t>tmp</w:t>
+            </w:r>
+            <w:proofErr w:type="spellEnd"/>
+            <w:r>
+              <w:t>/test/source/</w:t>
+            </w:r>
+            <w:proofErr w:type="spellStart"/>
+            <w:r>
+              <w:t>sysperf</w:t>
+            </w:r>
+            <w:proofErr w:type="spellEnd"/>
+            <w:r>
+              <w:t>",</w:t>
+            </w:r>
+          </w:p>
+          <w:p>
+            <w:r>
+              <w:t xml:space="preserve">    "elements" : [ {</w:t>
+            </w:r>
+          </w:p>
+          <w:p>
+            <w:r>
+              <w:t xml:space="preserve">      "name" : "</w:t>
+            </w:r>
+            <w:proofErr w:type="spellStart"/>
+            <w:r>
+              <w:t>PushAgent</w:t>
+            </w:r>
+            <w:proofErr w:type="spellEnd"/>
+            <w:r>
+              <w:t xml:space="preserve"> C name",</w:t>
+            </w:r>
+          </w:p>
+          <w:p>
+            <w:r>
+              <w:t xml:space="preserve">      "hostname" : "</w:t>
+            </w:r>
+            <w:proofErr w:type="spellStart"/>
+            <w:r>
+              <w:t>PushAgnet</w:t>
+            </w:r>
+            <w:proofErr w:type="spellEnd"/>
+            <w:r>
+              <w:t xml:space="preserve"> C hostname",</w:t>
+            </w:r>
+          </w:p>
+          <w:p>
+            <w:r>
+              <w:t xml:space="preserve">      "</w:t>
+            </w:r>
+            <w:proofErr w:type="spellStart"/>
+            <w:r>
+              <w:t>ip</w:t>
+            </w:r>
+            <w:proofErr w:type="spellEnd"/>
+            <w:r>
+              <w:t>" : "</w:t>
+            </w:r>
+            <w:proofErr w:type="spellStart"/>
+            <w:r>
+              <w:rPr>
+                <w:highlight w:val="yellow"/>
+              </w:rPr>
+              <w:t>PushAgnet</w:t>
+            </w:r>
+            <w:proofErr w:type="spellEnd"/>
+            <w:r>
+              <w:rPr>
+                <w:highlight w:val="yellow"/>
+              </w:rPr>
+              <w:t xml:space="preserve"> C IP address</w:t>
+            </w:r>
+            <w:r>
+              <w:t>"</w:t>
+            </w:r>
+          </w:p>
+          <w:p>
+            <w:r>
+              <w:t xml:space="preserve">    } ],</w:t>
+            </w:r>
+          </w:p>
+          <w:p>
+            <w:r>
+              <w:tab/>
+            </w:r>
+            <w:r>
+              <w:tab/>
+              <w:t>......</w:t>
+            </w:r>
+          </w:p>
+          <w:p>
+            <w:r>
+              <w:t xml:space="preserve">  }</w:t>
+            </w:r>
+          </w:p>
+          <w:p>
+            <w:r>
+              <w:t>}</w:t>
             </w:r>
           </w:p>
         </w:tc>
@@ -3093,23 +3918,170 @@
     </w:tbl>
     <w:p>
       <w:pPr>
-        <w:rPr>
-          <w:lang w:eastAsia="en-US"/>
-        </w:rPr>
-      </w:pPr>
-    </w:p>
-    <w:p>
-      <w:pPr>
-        <w:rPr>
-          <w:lang w:eastAsia="en-US"/>
-        </w:rPr>
-      </w:pPr>
-      <w:r>
-        <w:rPr>
-          <w:lang w:eastAsia="en-US"/>
-        </w:rPr>
-        <w:t>Monitor PushAgent after start</w:t>
-      </w:r>
+        <w:pStyle w:val="ListParagraph"/>
+        <w:rPr>
+          <w:lang w:eastAsia="en-US"/>
+        </w:rPr>
+      </w:pPr>
+    </w:p>
+    <w:p>
+      <w:pPr>
+        <w:pStyle w:val="ListParagraph"/>
+        <w:rPr>
+          <w:lang w:eastAsia="en-US"/>
+        </w:rPr>
+      </w:pPr>
+      <w:r>
+        <w:object w:dxaOrig="5208" w:dyaOrig="6630">
+          <v:shape id="_x0000_i1026" type="#_x0000_t75" style="width:260.4pt;height:331.5pt" o:ole="">
+            <v:imagedata r:id="rId8" o:title=""/>
+          </v:shape>
+          <o:OLEObject Type="Embed" ProgID="Visio.Drawing.15" ShapeID="_x0000_i1026" DrawAspect="Content" ObjectID="_1546370582" r:id="rId9"/>
+        </w:object>
+      </w:r>
+    </w:p>
+    <w:p>
+      <w:pPr>
+        <w:pStyle w:val="ListParagraph"/>
+        <w:numPr>
+          <w:ilvl w:val="0"/>
+          <w:numId w:val="23"/>
+        </w:numPr>
+        <w:rPr>
+          <w:lang w:eastAsia="en-US"/>
+        </w:rPr>
+      </w:pPr>
+      <w:r>
+        <w:rPr>
+          <w:lang w:eastAsia="en-US"/>
+        </w:rPr>
+        <w:t xml:space="preserve">Job1’s Elements contains </w:t>
+      </w:r>
+      <w:proofErr w:type="spellStart"/>
+      <w:r>
+        <w:rPr>
+          <w:lang w:eastAsia="en-US"/>
+        </w:rPr>
+        <w:t>PushAgent</w:t>
+      </w:r>
+      <w:proofErr w:type="spellEnd"/>
+      <w:r>
+        <w:rPr>
+          <w:lang w:eastAsia="en-US"/>
+        </w:rPr>
+        <w:t xml:space="preserve"> A &amp; B IP address as above. </w:t>
+      </w:r>
+      <w:proofErr w:type="spellStart"/>
+      <w:r>
+        <w:rPr>
+          <w:lang w:eastAsia="en-US"/>
+        </w:rPr>
+        <w:t>PushAgent</w:t>
+      </w:r>
+      <w:proofErr w:type="spellEnd"/>
+      <w:r>
+        <w:rPr>
+          <w:lang w:eastAsia="en-US"/>
+        </w:rPr>
+        <w:t xml:space="preserve"> A&amp;B will know the Job1 they should execute. </w:t>
+      </w:r>
+    </w:p>
+    <w:p>
+      <w:pPr>
+        <w:pStyle w:val="ListParagraph"/>
+        <w:numPr>
+          <w:ilvl w:val="0"/>
+          <w:numId w:val="23"/>
+        </w:numPr>
+        <w:rPr>
+          <w:lang w:eastAsia="en-US"/>
+        </w:rPr>
+      </w:pPr>
+      <w:r>
+        <w:rPr>
+          <w:lang w:eastAsia="en-US"/>
+        </w:rPr>
+        <w:t xml:space="preserve">Job2’s Elements doesn’t contain Push Agent A&amp;B, so  Job2 only executed by </w:t>
+      </w:r>
+      <w:proofErr w:type="spellStart"/>
+      <w:r>
+        <w:rPr>
+          <w:lang w:eastAsia="en-US"/>
+        </w:rPr>
+        <w:t>PushAgent</w:t>
+      </w:r>
+      <w:proofErr w:type="spellEnd"/>
+      <w:r>
+        <w:rPr>
+          <w:lang w:eastAsia="en-US"/>
+        </w:rPr>
+        <w:t xml:space="preserve"> C</w:t>
+      </w:r>
+    </w:p>
+    <w:p>
+      <w:pPr>
+        <w:rPr>
+          <w:lang w:eastAsia="en-US"/>
+        </w:rPr>
+      </w:pPr>
+    </w:p>
+    <w:p>
+      <w:pPr>
+        <w:pStyle w:val="Heading1"/>
+      </w:pPr>
+      <w:bookmarkStart w:id="15" w:name="_Toc472628254"/>
+      <w:r>
+        <w:t>Operation</w:t>
+      </w:r>
+      <w:bookmarkEnd w:id="15"/>
+    </w:p>
+    <w:p>
+      <w:pPr>
+        <w:rPr>
+          <w:lang w:eastAsia="en-US"/>
+        </w:rPr>
+      </w:pPr>
+      <w:r>
+        <w:rPr>
+          <w:lang w:eastAsia="en-US"/>
+        </w:rPr>
+        <w:t xml:space="preserve">After complete above steps. User can start or stop the </w:t>
+      </w:r>
+      <w:proofErr w:type="spellStart"/>
+      <w:r>
+        <w:rPr>
+          <w:lang w:eastAsia="en-US"/>
+        </w:rPr>
+        <w:t>PushAgent</w:t>
+      </w:r>
+      <w:proofErr w:type="spellEnd"/>
+      <w:r>
+        <w:rPr>
+          <w:lang w:eastAsia="en-US"/>
+        </w:rPr>
+        <w:t xml:space="preserve"> as following:</w:t>
+      </w:r>
+    </w:p>
+    <w:p>
+      <w:pPr>
+        <w:rPr>
+          <w:lang w:eastAsia="en-US"/>
+        </w:rPr>
+      </w:pPr>
+      <w:r>
+        <w:rPr>
+          <w:lang w:eastAsia="en-US"/>
+        </w:rPr>
+        <w:t xml:space="preserve">Start </w:t>
+      </w:r>
+      <w:proofErr w:type="spellStart"/>
+      <w:r>
+        <w:rPr>
+          <w:lang w:eastAsia="en-US"/>
+        </w:rPr>
+        <w:t>PushAgent</w:t>
+      </w:r>
+      <w:proofErr w:type="spellEnd"/>
     </w:p>
     <w:tbl>
       <w:tblPr>
@@ -3129,7 +4101,15 @@
           </w:tcPr>
           <w:p>
             <w:r>
-              <w:t>tail -f  &lt;PushAgentHome&gt;/bin/log.log</w:t>
+              <w:t>&lt;</w:t>
+            </w:r>
+            <w:proofErr w:type="spellStart"/>
+            <w:r>
+              <w:t>PushAgentHome</w:t>
+            </w:r>
+            <w:proofErr w:type="spellEnd"/>
+            <w:r>
+              <w:t>&gt;/bin/start.sh</w:t>
             </w:r>
           </w:p>
         </w:tc>
@@ -3152,13 +4132,21 @@
         <w:rPr>
           <w:lang w:eastAsia="en-US"/>
         </w:rPr>
-        <w:t>Stop</w:t>
-      </w:r>
-      <w:r>
-        <w:rPr>
-          <w:lang w:eastAsia="en-US"/>
-        </w:rPr>
-        <w:t xml:space="preserve"> PushAgent</w:t>
+        <w:t xml:space="preserve">Monitor </w:t>
+      </w:r>
+      <w:proofErr w:type="spellStart"/>
+      <w:r>
+        <w:rPr>
+          <w:lang w:eastAsia="en-US"/>
+        </w:rPr>
+        <w:t>PushAgent</w:t>
+      </w:r>
+      <w:proofErr w:type="spellEnd"/>
+      <w:r>
+        <w:rPr>
+          <w:lang w:eastAsia="en-US"/>
+        </w:rPr>
+        <w:t xml:space="preserve"> after start</w:t>
       </w:r>
     </w:p>
     <w:tbl>
@@ -3179,13 +4167,76 @@
           </w:tcPr>
           <w:p>
             <w:r>
-              <w:t>&lt;PushAgentHome&gt;/bin/</w:t>
-            </w:r>
-            <w:r>
-              <w:t>stop</w:t>
-            </w:r>
-            <w:r>
-              <w:t>.sh</w:t>
+              <w:t>tail -f  &lt;</w:t>
+            </w:r>
+            <w:proofErr w:type="spellStart"/>
+            <w:r>
+              <w:t>PushAgentHome</w:t>
+            </w:r>
+            <w:proofErr w:type="spellEnd"/>
+            <w:r>
+              <w:t>&gt;/bin/log.log</w:t>
+            </w:r>
+          </w:p>
+        </w:tc>
+      </w:tr>
+    </w:tbl>
+    <w:p>
+      <w:pPr>
+        <w:rPr>
+          <w:lang w:eastAsia="en-US"/>
+        </w:rPr>
+      </w:pPr>
+    </w:p>
+    <w:p>
+      <w:pPr>
+        <w:rPr>
+          <w:lang w:eastAsia="en-US"/>
+        </w:rPr>
+      </w:pPr>
+      <w:r>
+        <w:rPr>
+          <w:lang w:eastAsia="en-US"/>
+        </w:rPr>
+        <w:lastRenderedPageBreak/>
+        <w:t xml:space="preserve">Stop </w:t>
+      </w:r>
+      <w:proofErr w:type="spellStart"/>
+      <w:r>
+        <w:rPr>
+          <w:lang w:eastAsia="en-US"/>
+        </w:rPr>
+        <w:t>PushAgent</w:t>
+      </w:r>
+      <w:proofErr w:type="spellEnd"/>
+    </w:p>
+    <w:tbl>
+      <w:tblPr>
+        <w:tblStyle w:val="TableGrid"/>
+        <w:tblW w:w="0" w:type="auto"/>
+        <w:shd w:val="clear" w:color="auto" w:fill="D9D9D9" w:themeFill="background1" w:themeFillShade="D9"/>
+        <w:tblLook w:val="04A0" w:firstRow="1" w:lastRow="0" w:firstColumn="1" w:lastColumn="0" w:noHBand="0" w:noVBand="1"/>
+      </w:tblPr>
+      <w:tblGrid>
+        <w:gridCol w:w="8630"/>
+      </w:tblGrid>
+      <w:tr>
+        <w:tc>
+          <w:tcPr>
+            <w:tcW w:w="8630" w:type="dxa"/>
+            <w:shd w:val="clear" w:color="auto" w:fill="D9D9D9" w:themeFill="background1" w:themeFillShade="D9"/>
+          </w:tcPr>
+          <w:p>
+            <w:r>
+              <w:t>&lt;</w:t>
+            </w:r>
+            <w:proofErr w:type="spellStart"/>
+            <w:r>
+              <w:t>PushAgentHome</w:t>
+            </w:r>
+            <w:proofErr w:type="spellEnd"/>
+            <w:r>
+              <w:t>&gt;/bin/stop.sh</w:t>
             </w:r>
           </w:p>
         </w:tc>
@@ -3484,7 +4535,6 @@
     <w:lvl w:ilvl="2">
       <w:start w:val="1"/>
       <w:numFmt w:val="decimal"/>
-      <w:pStyle w:val="Heading3"/>
       <w:suff w:val="space"/>
       <w:lvlText w:val="%1.%2.%3"/>
       <w:lvlJc w:val="left"/>
@@ -3498,7 +4548,6 @@
     <w:lvl w:ilvl="3">
       <w:start w:val="1"/>
       <w:numFmt w:val="decimal"/>
-      <w:pStyle w:val="Heading4"/>
       <w:suff w:val="space"/>
       <w:lvlText w:val="%1.%2.%3.%4"/>
       <w:lvlJc w:val="left"/>
@@ -4036,6 +5085,119 @@
     </w:lvl>
   </w:abstractNum>
   <w:abstractNum w:abstractNumId="8" w15:restartNumberingAfterBreak="0">
+    <w:nsid w:val="3A80794D"/>
+    <w:multiLevelType w:val="hybridMultilevel"/>
+    <w:tmpl w:val="826CF90A"/>
+    <w:lvl w:ilvl="0" w:tplc="04090001">
+      <w:start w:val="1"/>
+      <w:numFmt w:val="bullet"/>
+      <w:lvlText w:val=""/>
+      <w:lvlJc w:val="left"/>
+      <w:pPr>
+        <w:ind w:left="720" w:hanging="360"/>
+      </w:pPr>
+      <w:rPr>
+        <w:rFonts w:ascii="Symbol" w:hAnsi="Symbol" w:hint="default"/>
+      </w:rPr>
+    </w:lvl>
+    <w:lvl w:ilvl="1" w:tplc="04090003" w:tentative="1">
+      <w:start w:val="1"/>
+      <w:numFmt w:val="bullet"/>
+      <w:lvlText w:val="o"/>
+      <w:lvlJc w:val="left"/>
+      <w:pPr>
+        <w:ind w:left="1440" w:hanging="360"/>
+      </w:pPr>
+      <w:rPr>
+        <w:rFonts w:ascii="Courier New" w:hAnsi="Courier New" w:cs="Courier New" w:hint="default"/>
+      </w:rPr>
+    </w:lvl>
+    <w:lvl w:ilvl="2" w:tplc="04090005" w:tentative="1">
+      <w:start w:val="1"/>
+      <w:numFmt w:val="bullet"/>
+      <w:lvlText w:val=""/>
+      <w:lvlJc w:val="left"/>
+      <w:pPr>
+        <w:ind w:left="2160" w:hanging="360"/>
+      </w:pPr>
+      <w:rPr>
+        <w:rFonts w:ascii="Wingdings" w:hAnsi="Wingdings" w:hint="default"/>
+      </w:rPr>
+    </w:lvl>
+    <w:lvl w:ilvl="3" w:tplc="04090001" w:tentative="1">
+      <w:start w:val="1"/>
+      <w:numFmt w:val="bullet"/>
+      <w:lvlText w:val=""/>
+      <w:lvlJc w:val="left"/>
+      <w:pPr>
+        <w:ind w:left="2880" w:hanging="360"/>
+      </w:pPr>
+      <w:rPr>
+        <w:rFonts w:ascii="Symbol" w:hAnsi="Symbol" w:hint="default"/>
+      </w:rPr>
+    </w:lvl>
+    <w:lvl w:ilvl="4" w:tplc="04090003" w:tentative="1">
+      <w:start w:val="1"/>
+      <w:numFmt w:val="bullet"/>
+      <w:lvlText w:val="o"/>
+      <w:lvlJc w:val="left"/>
+      <w:pPr>
+        <w:ind w:left="3600" w:hanging="360"/>
+      </w:pPr>
+      <w:rPr>
+        <w:rFonts w:ascii="Courier New" w:hAnsi="Courier New" w:cs="Courier New" w:hint="default"/>
+      </w:rPr>
+    </w:lvl>
+    <w:lvl w:ilvl="5" w:tplc="04090005" w:tentative="1">
+      <w:start w:val="1"/>
+      <w:numFmt w:val="bullet"/>
+      <w:lvlText w:val=""/>
+      <w:lvlJc w:val="left"/>
+      <w:pPr>
+        <w:ind w:left="4320" w:hanging="360"/>
+      </w:pPr>
+      <w:rPr>
+        <w:rFonts w:ascii="Wingdings" w:hAnsi="Wingdings" w:hint="default"/>
+      </w:rPr>
+    </w:lvl>
+    <w:lvl w:ilvl="6" w:tplc="04090001" w:tentative="1">
+      <w:start w:val="1"/>
+      <w:numFmt w:val="bullet"/>
+      <w:lvlText w:val=""/>
+      <w:lvlJc w:val="left"/>
+      <w:pPr>
+        <w:ind w:left="5040" w:hanging="360"/>
+      </w:pPr>
+      <w:rPr>
+        <w:rFonts w:ascii="Symbol" w:hAnsi="Symbol" w:hint="default"/>
+      </w:rPr>
+    </w:lvl>
+    <w:lvl w:ilvl="7" w:tplc="04090003" w:tentative="1">
+      <w:start w:val="1"/>
+      <w:numFmt w:val="bullet"/>
+      <w:lvlText w:val="o"/>
+      <w:lvlJc w:val="left"/>
+      <w:pPr>
+        <w:ind w:left="5760" w:hanging="360"/>
+      </w:pPr>
+      <w:rPr>
+        <w:rFonts w:ascii="Courier New" w:hAnsi="Courier New" w:cs="Courier New" w:hint="default"/>
+      </w:rPr>
+    </w:lvl>
+    <w:lvl w:ilvl="8" w:tplc="04090005" w:tentative="1">
+      <w:start w:val="1"/>
+      <w:numFmt w:val="bullet"/>
+      <w:lvlText w:val=""/>
+      <w:lvlJc w:val="left"/>
+      <w:pPr>
+        <w:ind w:left="6480" w:hanging="360"/>
+      </w:pPr>
+      <w:rPr>
+        <w:rFonts w:ascii="Wingdings" w:hAnsi="Wingdings" w:hint="default"/>
+      </w:rPr>
+    </w:lvl>
+  </w:abstractNum>
+  <w:abstractNum w:abstractNumId="9" w15:restartNumberingAfterBreak="0">
     <w:nsid w:val="42A16D4F"/>
     <w:multiLevelType w:val="multilevel"/>
     <w:tmpl w:val="00BA1D7A"/>
@@ -4156,13 +5318,13 @@
       </w:rPr>
     </w:lvl>
   </w:abstractNum>
-  <w:abstractNum w:abstractNumId="9" w15:restartNumberingAfterBreak="0">
+  <w:abstractNum w:abstractNumId="10" w15:restartNumberingAfterBreak="0">
     <w:nsid w:val="48AA676C"/>
     <w:multiLevelType w:val="multilevel"/>
     <w:tmpl w:val="8054A8AC"/>
     <w:numStyleLink w:val="hptablenumbering"/>
   </w:abstractNum>
-  <w:abstractNum w:abstractNumId="10" w15:restartNumberingAfterBreak="0">
+  <w:abstractNum w:abstractNumId="11" w15:restartNumberingAfterBreak="0">
     <w:nsid w:val="53041850"/>
     <w:multiLevelType w:val="hybridMultilevel"/>
     <w:tmpl w:val="F2684182"/>
@@ -4248,13 +5410,13 @@
       </w:pPr>
     </w:lvl>
   </w:abstractNum>
-  <w:abstractNum w:abstractNumId="11" w15:restartNumberingAfterBreak="0">
+  <w:abstractNum w:abstractNumId="12" w15:restartNumberingAfterBreak="0">
     <w:nsid w:val="56596494"/>
     <w:multiLevelType w:val="multilevel"/>
     <w:tmpl w:val="8AFEA384"/>
     <w:numStyleLink w:val="hpsectionnumbers"/>
   </w:abstractNum>
-  <w:abstractNum w:abstractNumId="12" w15:restartNumberingAfterBreak="0">
+  <w:abstractNum w:abstractNumId="13" w15:restartNumberingAfterBreak="0">
     <w:nsid w:val="58382BF1"/>
     <w:multiLevelType w:val="hybridMultilevel"/>
     <w:tmpl w:val="D5F83FE8"/>
@@ -4340,7 +5502,7 @@
       </w:pPr>
     </w:lvl>
   </w:abstractNum>
-  <w:abstractNum w:abstractNumId="13" w15:restartNumberingAfterBreak="0">
+  <w:abstractNum w:abstractNumId="14" w15:restartNumberingAfterBreak="0">
     <w:nsid w:val="741D4032"/>
     <w:multiLevelType w:val="multilevel"/>
     <w:tmpl w:val="F480597A"/>
@@ -4456,7 +5618,7 @@
       </w:rPr>
     </w:lvl>
   </w:abstractNum>
-  <w:abstractNum w:abstractNumId="14" w15:restartNumberingAfterBreak="0">
+  <w:abstractNum w:abstractNumId="15" w15:restartNumberingAfterBreak="0">
     <w:nsid w:val="795046EA"/>
     <w:multiLevelType w:val="hybridMultilevel"/>
     <w:tmpl w:val="70B444F8"/>
@@ -4546,7 +5708,7 @@
     <w:abstractNumId w:val="3"/>
   </w:num>
   <w:num w:numId="2">
-    <w:abstractNumId w:val="11"/>
+    <w:abstractNumId w:val="12"/>
     <w:lvlOverride w:ilvl="0">
       <w:lvl w:ilvl="0">
         <w:start w:val="1"/>
@@ -4583,7 +5745,6 @@
       <w:lvl w:ilvl="2">
         <w:start w:val="1"/>
         <w:numFmt w:val="decimal"/>
-        <w:pStyle w:val="Heading3"/>
         <w:suff w:val="space"/>
         <w:lvlText w:val="%1.%2.%3"/>
         <w:lvlJc w:val="left"/>
@@ -4599,7 +5760,6 @@
       <w:lvl w:ilvl="3">
         <w:start w:val="1"/>
         <w:numFmt w:val="decimal"/>
-        <w:pStyle w:val="Heading4"/>
         <w:suff w:val="space"/>
         <w:lvlText w:val="%1.%2.%3.%4"/>
         <w:lvlJc w:val="left"/>
@@ -4683,7 +5843,7 @@
     </w:lvlOverride>
   </w:num>
   <w:num w:numId="3">
-    <w:abstractNumId w:val="11"/>
+    <w:abstractNumId w:val="12"/>
   </w:num>
   <w:num w:numId="4">
     <w:abstractNumId w:val="6"/>
@@ -4698,13 +5858,13 @@
     <w:abstractNumId w:val="7"/>
   </w:num>
   <w:num w:numId="8">
-    <w:abstractNumId w:val="8"/>
+    <w:abstractNumId w:val="9"/>
   </w:num>
   <w:num w:numId="9">
     <w:abstractNumId w:val="0"/>
   </w:num>
   <w:num w:numId="10">
-    <w:abstractNumId w:val="9"/>
+    <w:abstractNumId w:val="10"/>
   </w:num>
   <w:num w:numId="11">
     <w:abstractNumId w:val="5"/>
@@ -4713,7 +5873,7 @@
     <w:abstractNumId w:val="1"/>
   </w:num>
   <w:num w:numId="13">
-    <w:abstractNumId w:val="11"/>
+    <w:abstractNumId w:val="12"/>
     <w:lvlOverride w:ilvl="0">
       <w:startOverride w:val="1"/>
       <w:lvl w:ilvl="0">
@@ -4753,7 +5913,6 @@
       <w:lvl w:ilvl="2">
         <w:start w:val="1"/>
         <w:numFmt w:val="decimal"/>
-        <w:pStyle w:val="Heading3"/>
         <w:suff w:val="space"/>
         <w:lvlText w:val="%1.%2.%3"/>
         <w:lvlJc w:val="left"/>
@@ -4770,7 +5929,6 @@
       <w:lvl w:ilvl="3">
         <w:start w:val="1"/>
         <w:numFmt w:val="decimal"/>
-        <w:pStyle w:val="Heading4"/>
         <w:suff w:val="space"/>
         <w:lvlText w:val="%1.%2.%3.%4"/>
         <w:lvlJc w:val="left"/>
@@ -4859,7 +6017,7 @@
     </w:lvlOverride>
   </w:num>
   <w:num w:numId="14">
-    <w:abstractNumId w:val="11"/>
+    <w:abstractNumId w:val="12"/>
     <w:lvlOverride w:ilvl="0">
       <w:lvl w:ilvl="0">
         <w:start w:val="1"/>
@@ -4896,7 +6054,6 @@
       <w:lvl w:ilvl="2">
         <w:start w:val="1"/>
         <w:numFmt w:val="decimal"/>
-        <w:pStyle w:val="Heading3"/>
         <w:suff w:val="space"/>
         <w:lvlText w:val="%1.%2.%3"/>
         <w:lvlJc w:val="left"/>
@@ -4912,7 +6069,6 @@
       <w:lvl w:ilvl="3">
         <w:start w:val="1"/>
         <w:numFmt w:val="decimal"/>
-        <w:pStyle w:val="Heading4"/>
         <w:suff w:val="space"/>
         <w:lvlText w:val="%1.%2.%3.%4"/>
         <w:lvlJc w:val="left"/>
@@ -4996,7 +6152,7 @@
     </w:lvlOverride>
   </w:num>
   <w:num w:numId="15">
-    <w:abstractNumId w:val="11"/>
+    <w:abstractNumId w:val="12"/>
     <w:lvlOverride w:ilvl="0">
       <w:lvl w:ilvl="0">
         <w:start w:val="1"/>
@@ -5033,7 +6189,6 @@
       <w:lvl w:ilvl="2">
         <w:start w:val="1"/>
         <w:numFmt w:val="decimal"/>
-        <w:pStyle w:val="Heading3"/>
         <w:suff w:val="space"/>
         <w:lvlText w:val="%1.%2.%3"/>
         <w:lvlJc w:val="left"/>
@@ -5049,7 +6204,6 @@
       <w:lvl w:ilvl="3">
         <w:start w:val="1"/>
         <w:numFmt w:val="decimal"/>
-        <w:pStyle w:val="Heading4"/>
         <w:suff w:val="space"/>
         <w:lvlText w:val="%1.%2.%3.%4"/>
         <w:lvlJc w:val="left"/>
@@ -5133,7 +6287,7 @@
     </w:lvlOverride>
   </w:num>
   <w:num w:numId="16">
-    <w:abstractNumId w:val="11"/>
+    <w:abstractNumId w:val="12"/>
     <w:lvlOverride w:ilvl="0">
       <w:lvl w:ilvl="0">
         <w:start w:val="1"/>
@@ -5170,7 +6324,6 @@
       <w:lvl w:ilvl="2">
         <w:start w:val="1"/>
         <w:numFmt w:val="decimal"/>
-        <w:pStyle w:val="Heading3"/>
         <w:suff w:val="space"/>
         <w:lvlText w:val="%1.%2.%3"/>
         <w:lvlJc w:val="left"/>
@@ -5186,7 +6339,6 @@
       <w:lvl w:ilvl="3">
         <w:start w:val="1"/>
         <w:numFmt w:val="decimal"/>
-        <w:pStyle w:val="Heading4"/>
         <w:suff w:val="space"/>
         <w:lvlText w:val="%1.%2.%3.%4"/>
         <w:lvlJc w:val="left"/>
@@ -5270,7 +6422,7 @@
     </w:lvlOverride>
   </w:num>
   <w:num w:numId="17">
-    <w:abstractNumId w:val="11"/>
+    <w:abstractNumId w:val="12"/>
     <w:lvlOverride w:ilvl="0">
       <w:startOverride w:val="1"/>
       <w:lvl w:ilvl="0">
@@ -5310,7 +6462,6 @@
       <w:lvl w:ilvl="2">
         <w:start w:val="1"/>
         <w:numFmt w:val="decimal"/>
-        <w:pStyle w:val="Heading3"/>
         <w:suff w:val="space"/>
         <w:lvlText w:val="%1.%2.%3"/>
         <w:lvlJc w:val="left"/>
@@ -5327,7 +6478,6 @@
       <w:lvl w:ilvl="3">
         <w:start w:val="1"/>
         <w:numFmt w:val="decimal"/>
-        <w:pStyle w:val="Heading4"/>
         <w:suff w:val="space"/>
         <w:lvlText w:val="%1.%2.%3.%4"/>
         <w:lvlJc w:val="left"/>
@@ -5416,16 +6566,16 @@
     </w:lvlOverride>
   </w:num>
   <w:num w:numId="18">
+    <w:abstractNumId w:val="14"/>
+  </w:num>
+  <w:num w:numId="19">
+    <w:abstractNumId w:val="15"/>
+  </w:num>
+  <w:num w:numId="20">
     <w:abstractNumId w:val="13"/>
   </w:num>
-  <w:num w:numId="19">
-    <w:abstractNumId w:val="14"/>
-  </w:num>
-  <w:num w:numId="20">
+  <w:num w:numId="21">
     <w:abstractNumId w:val="12"/>
-  </w:num>
-  <w:num w:numId="21">
-    <w:abstractNumId w:val="11"/>
     <w:lvlOverride w:ilvl="0">
       <w:lvl w:ilvl="0">
         <w:start w:val="1"/>
@@ -5462,7 +6612,6 @@
       <w:lvl w:ilvl="2">
         <w:start w:val="1"/>
         <w:numFmt w:val="decimal"/>
-        <w:pStyle w:val="Heading3"/>
         <w:suff w:val="space"/>
         <w:lvlText w:val="%1.%2.%3"/>
         <w:lvlJc w:val="left"/>
@@ -5478,7 +6627,6 @@
       <w:lvl w:ilvl="3">
         <w:start w:val="1"/>
         <w:numFmt w:val="decimal"/>
-        <w:pStyle w:val="Heading4"/>
         <w:suff w:val="space"/>
         <w:lvlText w:val="%1.%2.%3.%4"/>
         <w:lvlJc w:val="left"/>
@@ -5562,7 +6710,10 @@
     </w:lvlOverride>
   </w:num>
   <w:num w:numId="22">
-    <w:abstractNumId w:val="10"/>
+    <w:abstractNumId w:val="11"/>
+  </w:num>
+  <w:num w:numId="23">
+    <w:abstractNumId w:val="8"/>
   </w:num>
 </w:numbering>
 </file>

</xml_diff>